<commit_message>
update report for mas test
</commit_message>
<xml_diff>
--- a/report/ЯП_3_лаба_Р4119_Симоновский.docx
+++ b/report/ЯП_3_лаба_Р4119_Симоновский.docx
@@ -868,7 +868,7 @@
             </w:rPr>
             <w:fldChar w:fldCharType="separate"/>
           </w:r>
-          <w:hyperlink w:anchor="_Toc216791567" w:history="1">
+          <w:hyperlink w:anchor="_Toc216863594" w:history="1">
             <w:r>
               <w:rPr>
                 <w:rStyle w:val="a5"/>
@@ -912,7 +912,7 @@
               <w:rPr>
                 <w:noProof/>
               </w:rPr>
-              <w:instrText xml:space="preserve"> PAGEREF _Toc216791567 \h </w:instrText>
+              <w:instrText xml:space="preserve"> PAGEREF _Toc216863594 \h </w:instrText>
             </w:r>
             <w:r>
               <w:rPr>
@@ -956,7 +956,7 @@
               <w14:ligatures w14:val="standardContextual"/>
             </w:rPr>
           </w:pPr>
-          <w:hyperlink w:anchor="_Toc216791568" w:history="1">
+          <w:hyperlink w:anchor="_Toc216863595" w:history="1">
             <w:r>
               <w:rPr>
                 <w:rStyle w:val="a5"/>
@@ -1000,7 +1000,7 @@
               <w:rPr>
                 <w:noProof/>
               </w:rPr>
-              <w:instrText xml:space="preserve"> PAGEREF _Toc216791568 \h </w:instrText>
+              <w:instrText xml:space="preserve"> PAGEREF _Toc216863595 \h </w:instrText>
             </w:r>
             <w:r>
               <w:rPr>
@@ -1044,7 +1044,7 @@
               <w14:ligatures w14:val="standardContextual"/>
             </w:rPr>
           </w:pPr>
-          <w:hyperlink w:anchor="_Toc216791569" w:history="1">
+          <w:hyperlink w:anchor="_Toc216863596" w:history="1">
             <w:r>
               <w:rPr>
                 <w:rStyle w:val="a5"/>
@@ -1088,7 +1088,7 @@
               <w:rPr>
                 <w:noProof/>
               </w:rPr>
-              <w:instrText xml:space="preserve"> PAGEREF _Toc216791569 \h </w:instrText>
+              <w:instrText xml:space="preserve"> PAGEREF _Toc216863596 \h </w:instrText>
             </w:r>
             <w:r>
               <w:rPr>
@@ -1131,7 +1131,7 @@
               <w14:ligatures w14:val="standardContextual"/>
             </w:rPr>
           </w:pPr>
-          <w:hyperlink w:anchor="_Toc216791570" w:history="1">
+          <w:hyperlink w:anchor="_Toc216863597" w:history="1">
             <w:r>
               <w:rPr>
                 <w:rStyle w:val="a5"/>
@@ -1173,7 +1173,7 @@
               <w:rPr>
                 <w:noProof/>
               </w:rPr>
-              <w:instrText xml:space="preserve"> PAGEREF _Toc216791570 \h </w:instrText>
+              <w:instrText xml:space="preserve"> PAGEREF _Toc216863597 \h </w:instrText>
             </w:r>
             <w:r>
               <w:rPr>
@@ -1216,7 +1216,7 @@
               <w14:ligatures w14:val="standardContextual"/>
             </w:rPr>
           </w:pPr>
-          <w:hyperlink w:anchor="_Toc216791571" w:history="1">
+          <w:hyperlink w:anchor="_Toc216863598" w:history="1">
             <w:r>
               <w:rPr>
                 <w:rStyle w:val="a5"/>
@@ -1258,7 +1258,7 @@
               <w:rPr>
                 <w:noProof/>
               </w:rPr>
-              <w:instrText xml:space="preserve"> PAGEREF _Toc216791571 \h </w:instrText>
+              <w:instrText xml:space="preserve"> PAGEREF _Toc216863598 \h </w:instrText>
             </w:r>
             <w:r>
               <w:rPr>
@@ -1301,7 +1301,7 @@
               <w14:ligatures w14:val="standardContextual"/>
             </w:rPr>
           </w:pPr>
-          <w:hyperlink w:anchor="_Toc216791572" w:history="1">
+          <w:hyperlink w:anchor="_Toc216863599" w:history="1">
             <w:r>
               <w:rPr>
                 <w:rStyle w:val="a5"/>
@@ -1343,7 +1343,7 @@
               <w:rPr>
                 <w:noProof/>
               </w:rPr>
-              <w:instrText xml:space="preserve"> PAGEREF _Toc216791572 \h </w:instrText>
+              <w:instrText xml:space="preserve"> PAGEREF _Toc216863599 \h </w:instrText>
             </w:r>
             <w:r>
               <w:rPr>
@@ -1387,7 +1387,7 @@
               <w14:ligatures w14:val="standardContextual"/>
             </w:rPr>
           </w:pPr>
-          <w:hyperlink w:anchor="_Toc216791573" w:history="1">
+          <w:hyperlink w:anchor="_Toc216863600" w:history="1">
             <w:r>
               <w:rPr>
                 <w:rStyle w:val="a5"/>
@@ -1431,7 +1431,7 @@
               <w:rPr>
                 <w:noProof/>
               </w:rPr>
-              <w:instrText xml:space="preserve"> PAGEREF _Toc216791573 \h </w:instrText>
+              <w:instrText xml:space="preserve"> PAGEREF _Toc216863600 \h </w:instrText>
             </w:r>
             <w:r>
               <w:rPr>
@@ -1448,7 +1448,7 @@
               <w:rPr>
                 <w:noProof/>
               </w:rPr>
-              <w:t>24</w:t>
+              <w:t>25</w:t>
             </w:r>
             <w:r>
               <w:rPr>
@@ -1475,7 +1475,7 @@
               <w14:ligatures w14:val="standardContextual"/>
             </w:rPr>
           </w:pPr>
-          <w:hyperlink w:anchor="_Toc216791574" w:history="1">
+          <w:hyperlink w:anchor="_Toc216863601" w:history="1">
             <w:r>
               <w:rPr>
                 <w:rStyle w:val="a5"/>
@@ -1519,7 +1519,7 @@
               <w:rPr>
                 <w:noProof/>
               </w:rPr>
-              <w:instrText xml:space="preserve"> PAGEREF _Toc216791574 \h </w:instrText>
+              <w:instrText xml:space="preserve"> PAGEREF _Toc216863601 \h </w:instrText>
             </w:r>
             <w:r>
               <w:rPr>
@@ -1536,7 +1536,7 @@
               <w:rPr>
                 <w:noProof/>
               </w:rPr>
-              <w:t>24</w:t>
+              <w:t>25</w:t>
             </w:r>
             <w:r>
               <w:rPr>
@@ -1587,7 +1587,7 @@
       <w:pPr>
         <w:pStyle w:val="1"/>
       </w:pPr>
-      <w:bookmarkStart w:id="0" w:name="_Toc216791567"/>
+      <w:bookmarkStart w:id="0" w:name="_Toc216863594"/>
       <w:r>
         <w:lastRenderedPageBreak/>
         <w:t>Цель работы</w:t>
@@ -1641,45 +1641,25 @@
       <w:r>
         <w:t xml:space="preserve">Таблица </w:t>
       </w:r>
-      <w:r>
-        <w:fldChar w:fldCharType="begin"/>
-      </w:r>
-      <w:r>
-        <w:instrText xml:space="preserve"> STYLEREF 1 \s </w:instrText>
-      </w:r>
-      <w:r>
-        <w:fldChar w:fldCharType="separate"/>
-      </w:r>
-      <w:r>
-        <w:rPr>
-          <w:noProof/>
-        </w:rPr>
-        <w:t>1</w:t>
-      </w:r>
-      <w:r>
-        <w:fldChar w:fldCharType="end"/>
-      </w:r>
+      <w:fldSimple w:instr=" STYLEREF 1 \s ">
+        <w:r>
+          <w:rPr>
+            <w:noProof/>
+          </w:rPr>
+          <w:t>1</w:t>
+        </w:r>
+      </w:fldSimple>
       <w:r>
         <w:t>.</w:t>
       </w:r>
-      <w:r>
-        <w:fldChar w:fldCharType="begin"/>
-      </w:r>
-      <w:r>
-        <w:instrText xml:space="preserve"> SEQ Таблица \* ARABIC \s 1 </w:instrText>
-      </w:r>
-      <w:r>
-        <w:fldChar w:fldCharType="separate"/>
-      </w:r>
-      <w:r>
-        <w:rPr>
-          <w:noProof/>
-        </w:rPr>
-        <w:t>1</w:t>
-      </w:r>
-      <w:r>
-        <w:fldChar w:fldCharType="end"/>
-      </w:r>
+      <w:fldSimple w:instr=" SEQ Таблица \* ARABIC \s 1 ">
+        <w:r>
+          <w:rPr>
+            <w:noProof/>
+          </w:rPr>
+          <w:t>1</w:t>
+        </w:r>
+      </w:fldSimple>
       <w:r>
         <w:t xml:space="preserve">. </w:t>
       </w:r>
@@ -1850,7 +1830,7 @@
       <w:pPr>
         <w:pStyle w:val="1"/>
       </w:pPr>
-      <w:bookmarkStart w:id="1" w:name="_Toc216791568"/>
+      <w:bookmarkStart w:id="1" w:name="_Toc216863595"/>
       <w:r>
         <w:t>План работы</w:t>
       </w:r>
@@ -1914,7 +1894,7 @@
       <w:pPr>
         <w:pStyle w:val="1"/>
       </w:pPr>
-      <w:bookmarkStart w:id="2" w:name="_Toc216791569"/>
+      <w:bookmarkStart w:id="2" w:name="_Toc216863596"/>
       <w:r>
         <w:t>Ход работы</w:t>
       </w:r>
@@ -1985,7 +1965,7 @@
         <w:pStyle w:val="2"/>
         <w:ind w:left="1141"/>
       </w:pPr>
-      <w:bookmarkStart w:id="3" w:name="_Toc216791570"/>
+      <w:bookmarkStart w:id="3" w:name="_Toc216863597"/>
       <w:r>
         <w:t xml:space="preserve">Описание </w:t>
       </w:r>
@@ -2039,45 +2019,25 @@
       <w:r>
         <w:t xml:space="preserve">Листинг </w:t>
       </w:r>
-      <w:r>
-        <w:fldChar w:fldCharType="begin"/>
-      </w:r>
-      <w:r>
-        <w:instrText xml:space="preserve"> STYLEREF 1 \s </w:instrText>
-      </w:r>
-      <w:r>
-        <w:fldChar w:fldCharType="separate"/>
-      </w:r>
-      <w:r>
-        <w:rPr>
-          <w:noProof/>
-        </w:rPr>
-        <w:t>3</w:t>
-      </w:r>
-      <w:r>
-        <w:fldChar w:fldCharType="end"/>
-      </w:r>
+      <w:fldSimple w:instr=" STYLEREF 1 \s ">
+        <w:r>
+          <w:rPr>
+            <w:noProof/>
+          </w:rPr>
+          <w:t>3</w:t>
+        </w:r>
+      </w:fldSimple>
       <w:r>
         <w:t>.</w:t>
       </w:r>
-      <w:r>
-        <w:fldChar w:fldCharType="begin"/>
-      </w:r>
-      <w:r>
-        <w:instrText xml:space="preserve"> SEQ Листинг \* ARABIC \s 1 </w:instrText>
-      </w:r>
-      <w:r>
-        <w:fldChar w:fldCharType="separate"/>
-      </w:r>
-      <w:r>
-        <w:rPr>
-          <w:noProof/>
-        </w:rPr>
-        <w:t>1</w:t>
-      </w:r>
-      <w:r>
-        <w:fldChar w:fldCharType="end"/>
-      </w:r>
+      <w:fldSimple w:instr=" SEQ Листинг \* ARABIC \s 1 ">
+        <w:r>
+          <w:rPr>
+            <w:noProof/>
+          </w:rPr>
+          <w:t>1</w:t>
+        </w:r>
+      </w:fldSimple>
       <w:r>
         <w:t xml:space="preserve">. </w:t>
       </w:r>
@@ -2693,45 +2653,25 @@
       <w:r>
         <w:t xml:space="preserve">Листинг </w:t>
       </w:r>
-      <w:r>
-        <w:fldChar w:fldCharType="begin"/>
-      </w:r>
-      <w:r>
-        <w:instrText xml:space="preserve"> STYLEREF 1 \s </w:instrText>
-      </w:r>
-      <w:r>
-        <w:fldChar w:fldCharType="separate"/>
-      </w:r>
-      <w:r>
-        <w:rPr>
-          <w:noProof/>
-        </w:rPr>
-        <w:t>3</w:t>
-      </w:r>
-      <w:r>
-        <w:fldChar w:fldCharType="end"/>
-      </w:r>
+      <w:fldSimple w:instr=" STYLEREF 1 \s ">
+        <w:r>
+          <w:rPr>
+            <w:noProof/>
+          </w:rPr>
+          <w:t>3</w:t>
+        </w:r>
+      </w:fldSimple>
       <w:r>
         <w:t>.</w:t>
       </w:r>
-      <w:r>
-        <w:fldChar w:fldCharType="begin"/>
-      </w:r>
-      <w:r>
-        <w:instrText xml:space="preserve"> SEQ Листинг \* ARABIC \s 1 </w:instrText>
-      </w:r>
-      <w:r>
-        <w:fldChar w:fldCharType="separate"/>
-      </w:r>
-      <w:r>
-        <w:rPr>
-          <w:noProof/>
-        </w:rPr>
-        <w:t>2</w:t>
-      </w:r>
-      <w:r>
-        <w:fldChar w:fldCharType="end"/>
-      </w:r>
+      <w:fldSimple w:instr=" SEQ Листинг \* ARABIC \s 1 ">
+        <w:r>
+          <w:rPr>
+            <w:noProof/>
+          </w:rPr>
+          <w:t>2</w:t>
+        </w:r>
+      </w:fldSimple>
       <w:r>
         <w:t>. Память виртуальной машины.</w:t>
       </w:r>
@@ -3195,45 +3135,25 @@
       <w:r>
         <w:t xml:space="preserve">Листинг </w:t>
       </w:r>
-      <w:r>
-        <w:fldChar w:fldCharType="begin"/>
-      </w:r>
-      <w:r>
-        <w:instrText xml:space="preserve"> STYLEREF 1 \s </w:instrText>
-      </w:r>
-      <w:r>
-        <w:fldChar w:fldCharType="separate"/>
-      </w:r>
-      <w:r>
-        <w:rPr>
-          <w:noProof/>
-        </w:rPr>
-        <w:t>3</w:t>
-      </w:r>
-      <w:r>
-        <w:fldChar w:fldCharType="end"/>
-      </w:r>
+      <w:fldSimple w:instr=" STYLEREF 1 \s ">
+        <w:r>
+          <w:rPr>
+            <w:noProof/>
+          </w:rPr>
+          <w:t>3</w:t>
+        </w:r>
+      </w:fldSimple>
       <w:r>
         <w:t>.</w:t>
       </w:r>
-      <w:r>
-        <w:fldChar w:fldCharType="begin"/>
-      </w:r>
-      <w:r>
-        <w:instrText xml:space="preserve"> SEQ Листинг \* ARABIC \s 1 </w:instrText>
-      </w:r>
-      <w:r>
-        <w:fldChar w:fldCharType="separate"/>
-      </w:r>
-      <w:r>
-        <w:rPr>
-          <w:noProof/>
-        </w:rPr>
-        <w:t>3</w:t>
-      </w:r>
-      <w:r>
-        <w:fldChar w:fldCharType="end"/>
-      </w:r>
+      <w:fldSimple w:instr=" SEQ Листинг \* ARABIC \s 1 ">
+        <w:r>
+          <w:rPr>
+            <w:noProof/>
+          </w:rPr>
+          <w:t>3</w:t>
+        </w:r>
+      </w:fldSimple>
       <w:r>
         <w:t>. Объявление полей.</w:t>
       </w:r>
@@ -3384,45 +3304,25 @@
       <w:r>
         <w:t xml:space="preserve">Листинг </w:t>
       </w:r>
-      <w:r>
-        <w:fldChar w:fldCharType="begin"/>
-      </w:r>
-      <w:r>
-        <w:instrText xml:space="preserve"> STYLEREF 1 \s </w:instrText>
-      </w:r>
-      <w:r>
-        <w:fldChar w:fldCharType="separate"/>
-      </w:r>
-      <w:r>
-        <w:rPr>
-          <w:noProof/>
-        </w:rPr>
-        <w:t>3</w:t>
-      </w:r>
-      <w:r>
-        <w:fldChar w:fldCharType="end"/>
-      </w:r>
+      <w:fldSimple w:instr=" STYLEREF 1 \s ">
+        <w:r>
+          <w:rPr>
+            <w:noProof/>
+          </w:rPr>
+          <w:t>3</w:t>
+        </w:r>
+      </w:fldSimple>
       <w:r>
         <w:t>.</w:t>
       </w:r>
-      <w:r>
-        <w:fldChar w:fldCharType="begin"/>
-      </w:r>
-      <w:r>
-        <w:instrText xml:space="preserve"> SEQ Листинг \* ARABIC \s 1 </w:instrText>
-      </w:r>
-      <w:r>
-        <w:fldChar w:fldCharType="separate"/>
-      </w:r>
-      <w:r>
-        <w:rPr>
-          <w:noProof/>
-        </w:rPr>
-        <w:t>4</w:t>
-      </w:r>
-      <w:r>
-        <w:fldChar w:fldCharType="end"/>
-      </w:r>
+      <w:fldSimple w:instr=" SEQ Листинг \* ARABIC \s 1 ">
+        <w:r>
+          <w:rPr>
+            <w:noProof/>
+          </w:rPr>
+          <w:t>4</w:t>
+        </w:r>
+      </w:fldSimple>
       <w:r>
         <w:rPr>
           <w:lang w:val="en-US"/>
@@ -4072,45 +3972,25 @@
       <w:r>
         <w:t xml:space="preserve">Листинг </w:t>
       </w:r>
-      <w:r>
-        <w:fldChar w:fldCharType="begin"/>
-      </w:r>
-      <w:r>
-        <w:instrText xml:space="preserve"> STYLEREF 1 \s </w:instrText>
-      </w:r>
-      <w:r>
-        <w:fldChar w:fldCharType="separate"/>
-      </w:r>
-      <w:r>
-        <w:rPr>
-          <w:noProof/>
-        </w:rPr>
-        <w:t>3</w:t>
-      </w:r>
-      <w:r>
-        <w:fldChar w:fldCharType="end"/>
-      </w:r>
+      <w:fldSimple w:instr=" STYLEREF 1 \s ">
+        <w:r>
+          <w:rPr>
+            <w:noProof/>
+          </w:rPr>
+          <w:t>3</w:t>
+        </w:r>
+      </w:fldSimple>
       <w:r>
         <w:t>.</w:t>
       </w:r>
-      <w:r>
-        <w:fldChar w:fldCharType="begin"/>
-      </w:r>
-      <w:r>
-        <w:instrText xml:space="preserve"> SEQ Листинг \* ARABIC \s 1 </w:instrText>
-      </w:r>
-      <w:r>
-        <w:fldChar w:fldCharType="separate"/>
-      </w:r>
-      <w:r>
-        <w:rPr>
-          <w:noProof/>
-        </w:rPr>
-        <w:t>5</w:t>
-      </w:r>
-      <w:r>
-        <w:fldChar w:fldCharType="end"/>
-      </w:r>
+      <w:fldSimple w:instr=" SEQ Листинг \* ARABIC \s 1 ">
+        <w:r>
+          <w:rPr>
+            <w:noProof/>
+          </w:rPr>
+          <w:t>5</w:t>
+        </w:r>
+      </w:fldSimple>
       <w:r>
         <w:t>. Инструкция для окончания выполнения программы.</w:t>
       </w:r>
@@ -4228,45 +4108,25 @@
       <w:r>
         <w:t xml:space="preserve">Листинг </w:t>
       </w:r>
-      <w:r>
-        <w:fldChar w:fldCharType="begin"/>
-      </w:r>
-      <w:r>
-        <w:instrText xml:space="preserve"> STYLEREF 1 \s </w:instrText>
-      </w:r>
-      <w:r>
-        <w:fldChar w:fldCharType="separate"/>
-      </w:r>
-      <w:r>
-        <w:rPr>
-          <w:noProof/>
-        </w:rPr>
-        <w:t>3</w:t>
-      </w:r>
-      <w:r>
-        <w:fldChar w:fldCharType="end"/>
-      </w:r>
+      <w:fldSimple w:instr=" STYLEREF 1 \s ">
+        <w:r>
+          <w:rPr>
+            <w:noProof/>
+          </w:rPr>
+          <w:t>3</w:t>
+        </w:r>
+      </w:fldSimple>
       <w:r>
         <w:t>.</w:t>
       </w:r>
-      <w:r>
-        <w:fldChar w:fldCharType="begin"/>
-      </w:r>
-      <w:r>
-        <w:instrText xml:space="preserve"> SEQ Листинг \* ARABIC \s 1 </w:instrText>
-      </w:r>
-      <w:r>
-        <w:fldChar w:fldCharType="separate"/>
-      </w:r>
-      <w:r>
-        <w:rPr>
-          <w:noProof/>
-        </w:rPr>
-        <w:t>6</w:t>
-      </w:r>
-      <w:r>
-        <w:fldChar w:fldCharType="end"/>
-      </w:r>
+      <w:fldSimple w:instr=" SEQ Листинг \* ARABIC \s 1 ">
+        <w:r>
+          <w:rPr>
+            <w:noProof/>
+          </w:rPr>
+          <w:t>6</w:t>
+        </w:r>
+      </w:fldSimple>
       <w:r>
         <w:t xml:space="preserve">. </w:t>
       </w:r>
@@ -4593,45 +4453,25 @@
       <w:r>
         <w:t xml:space="preserve">Листинг </w:t>
       </w:r>
-      <w:r>
-        <w:fldChar w:fldCharType="begin"/>
-      </w:r>
-      <w:r>
-        <w:instrText xml:space="preserve"> STYLEREF 1 \s </w:instrText>
-      </w:r>
-      <w:r>
-        <w:fldChar w:fldCharType="separate"/>
-      </w:r>
-      <w:r>
-        <w:rPr>
-          <w:noProof/>
-        </w:rPr>
-        <w:t>3</w:t>
-      </w:r>
-      <w:r>
-        <w:fldChar w:fldCharType="end"/>
-      </w:r>
+      <w:fldSimple w:instr=" STYLEREF 1 \s ">
+        <w:r>
+          <w:rPr>
+            <w:noProof/>
+          </w:rPr>
+          <w:t>3</w:t>
+        </w:r>
+      </w:fldSimple>
       <w:r>
         <w:t>.</w:t>
       </w:r>
-      <w:r>
-        <w:fldChar w:fldCharType="begin"/>
-      </w:r>
-      <w:r>
-        <w:instrText xml:space="preserve"> SEQ Листинг \* ARABIC \s 1 </w:instrText>
-      </w:r>
-      <w:r>
-        <w:fldChar w:fldCharType="separate"/>
-      </w:r>
-      <w:r>
-        <w:rPr>
-          <w:noProof/>
-        </w:rPr>
-        <w:t>7</w:t>
-      </w:r>
-      <w:r>
-        <w:fldChar w:fldCharType="end"/>
-      </w:r>
+      <w:fldSimple w:instr=" SEQ Листинг \* ARABIC \s 1 ">
+        <w:r>
+          <w:rPr>
+            <w:noProof/>
+          </w:rPr>
+          <w:t>7</w:t>
+        </w:r>
+      </w:fldSimple>
       <w:r>
         <w:t xml:space="preserve">. </w:t>
       </w:r>
@@ -5704,45 +5544,25 @@
       <w:r>
         <w:t xml:space="preserve">Листинг </w:t>
       </w:r>
-      <w:r>
-        <w:fldChar w:fldCharType="begin"/>
-      </w:r>
-      <w:r>
-        <w:instrText xml:space="preserve"> STYLEREF 1 \s </w:instrText>
-      </w:r>
-      <w:r>
-        <w:fldChar w:fldCharType="separate"/>
-      </w:r>
-      <w:r>
-        <w:rPr>
-          <w:noProof/>
-        </w:rPr>
-        <w:t>3</w:t>
-      </w:r>
-      <w:r>
-        <w:fldChar w:fldCharType="end"/>
-      </w:r>
+      <w:fldSimple w:instr=" STYLEREF 1 \s ">
+        <w:r>
+          <w:rPr>
+            <w:noProof/>
+          </w:rPr>
+          <w:t>3</w:t>
+        </w:r>
+      </w:fldSimple>
       <w:r>
         <w:t>.</w:t>
       </w:r>
-      <w:r>
-        <w:fldChar w:fldCharType="begin"/>
-      </w:r>
-      <w:r>
-        <w:instrText xml:space="preserve"> SEQ Листинг \* ARABIC \s 1 </w:instrText>
-      </w:r>
-      <w:r>
-        <w:fldChar w:fldCharType="separate"/>
-      </w:r>
-      <w:r>
-        <w:rPr>
-          <w:noProof/>
-        </w:rPr>
-        <w:t>8</w:t>
-      </w:r>
-      <w:r>
-        <w:fldChar w:fldCharType="end"/>
-      </w:r>
+      <w:fldSimple w:instr=" SEQ Листинг \* ARABIC \s 1 ">
+        <w:r>
+          <w:rPr>
+            <w:noProof/>
+          </w:rPr>
+          <w:t>8</w:t>
+        </w:r>
+      </w:fldSimple>
       <w:r>
         <w:rPr>
           <w:lang w:val="en-US"/>
@@ -6106,45 +5926,25 @@
       <w:r>
         <w:t xml:space="preserve">Листинг </w:t>
       </w:r>
-      <w:r>
-        <w:fldChar w:fldCharType="begin"/>
-      </w:r>
-      <w:r>
-        <w:instrText xml:space="preserve"> STYLEREF 1 \s </w:instrText>
-      </w:r>
-      <w:r>
-        <w:fldChar w:fldCharType="separate"/>
-      </w:r>
-      <w:r>
-        <w:rPr>
-          <w:noProof/>
-        </w:rPr>
-        <w:t>3</w:t>
-      </w:r>
-      <w:r>
-        <w:fldChar w:fldCharType="end"/>
-      </w:r>
+      <w:fldSimple w:instr=" STYLEREF 1 \s ">
+        <w:r>
+          <w:rPr>
+            <w:noProof/>
+          </w:rPr>
+          <w:t>3</w:t>
+        </w:r>
+      </w:fldSimple>
       <w:r>
         <w:t>.</w:t>
       </w:r>
-      <w:r>
-        <w:fldChar w:fldCharType="begin"/>
-      </w:r>
-      <w:r>
-        <w:instrText xml:space="preserve"> SEQ Листинг \* ARABIC \s 1 </w:instrText>
-      </w:r>
-      <w:r>
-        <w:fldChar w:fldCharType="separate"/>
-      </w:r>
-      <w:r>
-        <w:rPr>
-          <w:noProof/>
-        </w:rPr>
-        <w:t>9</w:t>
-      </w:r>
-      <w:r>
-        <w:fldChar w:fldCharType="end"/>
-      </w:r>
+      <w:fldSimple w:instr=" SEQ Листинг \* ARABIC \s 1 ">
+        <w:r>
+          <w:rPr>
+            <w:noProof/>
+          </w:rPr>
+          <w:t>9</w:t>
+        </w:r>
+      </w:fldSimple>
       <w:r>
         <w:t xml:space="preserve">. </w:t>
       </w:r>
@@ -7485,45 +7285,25 @@
       <w:r>
         <w:t xml:space="preserve">Листинг </w:t>
       </w:r>
-      <w:r>
-        <w:fldChar w:fldCharType="begin"/>
-      </w:r>
-      <w:r>
-        <w:instrText xml:space="preserve"> STYLEREF 1 \s </w:instrText>
-      </w:r>
-      <w:r>
-        <w:fldChar w:fldCharType="separate"/>
-      </w:r>
-      <w:r>
-        <w:rPr>
-          <w:noProof/>
-        </w:rPr>
-        <w:t>3</w:t>
-      </w:r>
-      <w:r>
-        <w:fldChar w:fldCharType="end"/>
-      </w:r>
+      <w:fldSimple w:instr=" STYLEREF 1 \s ">
+        <w:r>
+          <w:rPr>
+            <w:noProof/>
+          </w:rPr>
+          <w:t>3</w:t>
+        </w:r>
+      </w:fldSimple>
       <w:r>
         <w:t>.</w:t>
       </w:r>
-      <w:r>
-        <w:fldChar w:fldCharType="begin"/>
-      </w:r>
-      <w:r>
-        <w:instrText xml:space="preserve"> SEQ Листинг \* ARABIC \s 1 </w:instrText>
-      </w:r>
-      <w:r>
-        <w:fldChar w:fldCharType="separate"/>
-      </w:r>
-      <w:r>
-        <w:rPr>
-          <w:noProof/>
-        </w:rPr>
-        <w:t>10</w:t>
-      </w:r>
-      <w:r>
-        <w:fldChar w:fldCharType="end"/>
-      </w:r>
+      <w:fldSimple w:instr=" SEQ Листинг \* ARABIC \s 1 ">
+        <w:r>
+          <w:rPr>
+            <w:noProof/>
+          </w:rPr>
+          <w:t>10</w:t>
+        </w:r>
+      </w:fldSimple>
       <w:r>
         <w:t>. Инструкции для кучи.</w:t>
       </w:r>
@@ -8360,45 +8140,25 @@
       <w:r>
         <w:t xml:space="preserve">Листинг </w:t>
       </w:r>
-      <w:r>
-        <w:fldChar w:fldCharType="begin"/>
-      </w:r>
-      <w:r>
-        <w:instrText xml:space="preserve"> STYLEREF 1 \s </w:instrText>
-      </w:r>
-      <w:r>
-        <w:fldChar w:fldCharType="separate"/>
-      </w:r>
-      <w:r>
-        <w:rPr>
-          <w:noProof/>
-        </w:rPr>
-        <w:t>3</w:t>
-      </w:r>
-      <w:r>
-        <w:fldChar w:fldCharType="end"/>
-      </w:r>
+      <w:fldSimple w:instr=" STYLEREF 1 \s ">
+        <w:r>
+          <w:rPr>
+            <w:noProof/>
+          </w:rPr>
+          <w:t>3</w:t>
+        </w:r>
+      </w:fldSimple>
       <w:r>
         <w:t>.</w:t>
       </w:r>
-      <w:r>
-        <w:fldChar w:fldCharType="begin"/>
-      </w:r>
-      <w:r>
-        <w:instrText xml:space="preserve"> SEQ Листинг \* ARABIC \s 1 </w:instrText>
-      </w:r>
-      <w:r>
-        <w:fldChar w:fldCharType="separate"/>
-      </w:r>
-      <w:r>
-        <w:rPr>
-          <w:noProof/>
-        </w:rPr>
-        <w:t>11</w:t>
-      </w:r>
-      <w:r>
-        <w:fldChar w:fldCharType="end"/>
-      </w:r>
+      <w:fldSimple w:instr=" SEQ Листинг \* ARABIC \s 1 ">
+        <w:r>
+          <w:rPr>
+            <w:noProof/>
+          </w:rPr>
+          <w:t>11</w:t>
+        </w:r>
+      </w:fldSimple>
       <w:r>
         <w:t>. Инструкции вызова и возврата из функции.</w:t>
       </w:r>
@@ -8989,7 +8749,7 @@
         <w:pStyle w:val="2"/>
         <w:ind w:left="1141"/>
       </w:pPr>
-      <w:bookmarkStart w:id="4" w:name="_Toc216791571"/>
+      <w:bookmarkStart w:id="4" w:name="_Toc216863598"/>
       <w:r>
         <w:t>Реализация транслятора</w:t>
       </w:r>
@@ -9043,45 +8803,25 @@
       <w:r>
         <w:t xml:space="preserve">Листинг </w:t>
       </w:r>
-      <w:r>
-        <w:fldChar w:fldCharType="begin"/>
-      </w:r>
-      <w:r>
-        <w:instrText xml:space="preserve"> STYLEREF 1 \s </w:instrText>
-      </w:r>
-      <w:r>
-        <w:fldChar w:fldCharType="separate"/>
-      </w:r>
-      <w:r>
-        <w:rPr>
-          <w:noProof/>
-        </w:rPr>
-        <w:t>3</w:t>
-      </w:r>
-      <w:r>
-        <w:fldChar w:fldCharType="end"/>
-      </w:r>
+      <w:fldSimple w:instr=" STYLEREF 1 \s ">
+        <w:r>
+          <w:rPr>
+            <w:noProof/>
+          </w:rPr>
+          <w:t>3</w:t>
+        </w:r>
+      </w:fldSimple>
       <w:r>
         <w:t>.</w:t>
       </w:r>
-      <w:r>
-        <w:fldChar w:fldCharType="begin"/>
-      </w:r>
-      <w:r>
-        <w:instrText xml:space="preserve"> SEQ Листинг \* ARABIC \s 1 </w:instrText>
-      </w:r>
-      <w:r>
-        <w:fldChar w:fldCharType="separate"/>
-      </w:r>
-      <w:r>
-        <w:rPr>
-          <w:noProof/>
-        </w:rPr>
-        <w:t>12</w:t>
-      </w:r>
-      <w:r>
-        <w:fldChar w:fldCharType="end"/>
-      </w:r>
+      <w:fldSimple w:instr=" SEQ Листинг \* ARABIC \s 1 ">
+        <w:r>
+          <w:rPr>
+            <w:noProof/>
+          </w:rPr>
+          <w:t>12</w:t>
+        </w:r>
+      </w:fldSimple>
       <w:r>
         <w:t xml:space="preserve">. </w:t>
       </w:r>
@@ -10410,45 +10150,25 @@
       <w:r>
         <w:t xml:space="preserve">Листинг </w:t>
       </w:r>
-      <w:r>
-        <w:fldChar w:fldCharType="begin"/>
-      </w:r>
-      <w:r>
-        <w:instrText xml:space="preserve"> STYLEREF 1 \s </w:instrText>
-      </w:r>
-      <w:r>
-        <w:fldChar w:fldCharType="separate"/>
-      </w:r>
-      <w:r>
-        <w:rPr>
-          <w:noProof/>
-        </w:rPr>
-        <w:t>3</w:t>
-      </w:r>
-      <w:r>
-        <w:fldChar w:fldCharType="end"/>
-      </w:r>
+      <w:fldSimple w:instr=" STYLEREF 1 \s ">
+        <w:r>
+          <w:rPr>
+            <w:noProof/>
+          </w:rPr>
+          <w:t>3</w:t>
+        </w:r>
+      </w:fldSimple>
       <w:r>
         <w:t>.</w:t>
       </w:r>
-      <w:r>
-        <w:fldChar w:fldCharType="begin"/>
-      </w:r>
-      <w:r>
-        <w:instrText xml:space="preserve"> SEQ Листинг \* ARABIC \s 1 </w:instrText>
-      </w:r>
-      <w:r>
-        <w:fldChar w:fldCharType="separate"/>
-      </w:r>
-      <w:r>
-        <w:rPr>
-          <w:noProof/>
-        </w:rPr>
-        <w:t>13</w:t>
-      </w:r>
-      <w:r>
-        <w:fldChar w:fldCharType="end"/>
-      </w:r>
+      <w:fldSimple w:instr=" SEQ Листинг \* ARABIC \s 1 ">
+        <w:r>
+          <w:rPr>
+            <w:noProof/>
+          </w:rPr>
+          <w:t>13</w:t>
+        </w:r>
+      </w:fldSimple>
       <w:r>
         <w:rPr>
           <w:lang w:val="en-US"/>
@@ -11823,45 +11543,25 @@
       <w:r>
         <w:t xml:space="preserve">Листинг </w:t>
       </w:r>
-      <w:r>
-        <w:fldChar w:fldCharType="begin"/>
-      </w:r>
-      <w:r>
-        <w:instrText xml:space="preserve"> STYLEREF 1 \s </w:instrText>
-      </w:r>
-      <w:r>
-        <w:fldChar w:fldCharType="separate"/>
-      </w:r>
-      <w:r>
-        <w:rPr>
-          <w:noProof/>
-        </w:rPr>
-        <w:t>3</w:t>
-      </w:r>
-      <w:r>
-        <w:fldChar w:fldCharType="end"/>
-      </w:r>
+      <w:fldSimple w:instr=" STYLEREF 1 \s ">
+        <w:r>
+          <w:rPr>
+            <w:noProof/>
+          </w:rPr>
+          <w:t>3</w:t>
+        </w:r>
+      </w:fldSimple>
       <w:r>
         <w:t>.</w:t>
       </w:r>
-      <w:r>
-        <w:fldChar w:fldCharType="begin"/>
-      </w:r>
-      <w:r>
-        <w:instrText xml:space="preserve"> SEQ Листинг \* ARABIC \s 1 </w:instrText>
-      </w:r>
-      <w:r>
-        <w:fldChar w:fldCharType="separate"/>
-      </w:r>
-      <w:r>
-        <w:rPr>
-          <w:noProof/>
-        </w:rPr>
-        <w:t>14</w:t>
-      </w:r>
-      <w:r>
-        <w:fldChar w:fldCharType="end"/>
-      </w:r>
+      <w:fldSimple w:instr=" SEQ Листинг \* ARABIC \s 1 ">
+        <w:r>
+          <w:rPr>
+            <w:noProof/>
+          </w:rPr>
+          <w:t>14</w:t>
+        </w:r>
+      </w:fldSimple>
       <w:r>
         <w:t xml:space="preserve">. </w:t>
       </w:r>
@@ -13389,45 +13089,25 @@
       <w:r>
         <w:t xml:space="preserve">Листинг </w:t>
       </w:r>
-      <w:r>
-        <w:fldChar w:fldCharType="begin"/>
-      </w:r>
-      <w:r>
-        <w:instrText xml:space="preserve"> STYLEREF 1 \s </w:instrText>
-      </w:r>
-      <w:r>
-        <w:fldChar w:fldCharType="separate"/>
-      </w:r>
-      <w:r>
-        <w:rPr>
-          <w:noProof/>
-        </w:rPr>
-        <w:t>3</w:t>
-      </w:r>
-      <w:r>
-        <w:fldChar w:fldCharType="end"/>
-      </w:r>
+      <w:fldSimple w:instr=" STYLEREF 1 \s ">
+        <w:r>
+          <w:rPr>
+            <w:noProof/>
+          </w:rPr>
+          <w:t>3</w:t>
+        </w:r>
+      </w:fldSimple>
       <w:r>
         <w:t>.</w:t>
       </w:r>
-      <w:r>
-        <w:fldChar w:fldCharType="begin"/>
-      </w:r>
-      <w:r>
-        <w:instrText xml:space="preserve"> SEQ Листинг \* ARABIC \s 1 </w:instrText>
-      </w:r>
-      <w:r>
-        <w:fldChar w:fldCharType="separate"/>
-      </w:r>
-      <w:r>
-        <w:rPr>
-          <w:noProof/>
-        </w:rPr>
-        <w:t>15</w:t>
-      </w:r>
-      <w:r>
-        <w:fldChar w:fldCharType="end"/>
-      </w:r>
+      <w:fldSimple w:instr=" SEQ Листинг \* ARABIC \s 1 ">
+        <w:r>
+          <w:rPr>
+            <w:noProof/>
+          </w:rPr>
+          <w:t>15</w:t>
+        </w:r>
+      </w:fldSimple>
       <w:r>
         <w:t xml:space="preserve">. </w:t>
       </w:r>
@@ -14721,45 +14401,25 @@
         <w:lastRenderedPageBreak/>
         <w:t xml:space="preserve">Листинг </w:t>
       </w:r>
-      <w:r>
-        <w:fldChar w:fldCharType="begin"/>
-      </w:r>
-      <w:r>
-        <w:instrText xml:space="preserve"> STYLEREF 1 \s </w:instrText>
-      </w:r>
-      <w:r>
-        <w:fldChar w:fldCharType="separate"/>
-      </w:r>
-      <w:r>
-        <w:rPr>
-          <w:noProof/>
-        </w:rPr>
-        <w:t>3</w:t>
-      </w:r>
-      <w:r>
-        <w:fldChar w:fldCharType="end"/>
-      </w:r>
+      <w:fldSimple w:instr=" STYLEREF 1 \s ">
+        <w:r>
+          <w:rPr>
+            <w:noProof/>
+          </w:rPr>
+          <w:t>3</w:t>
+        </w:r>
+      </w:fldSimple>
       <w:r>
         <w:t>.</w:t>
       </w:r>
-      <w:r>
-        <w:fldChar w:fldCharType="begin"/>
-      </w:r>
-      <w:r>
-        <w:instrText xml:space="preserve"> SEQ Листинг \* ARABIC \s 1 </w:instrText>
-      </w:r>
-      <w:r>
-        <w:fldChar w:fldCharType="separate"/>
-      </w:r>
-      <w:r>
-        <w:rPr>
-          <w:noProof/>
-        </w:rPr>
-        <w:t>16</w:t>
-      </w:r>
-      <w:r>
-        <w:fldChar w:fldCharType="end"/>
-      </w:r>
+      <w:fldSimple w:instr=" SEQ Листинг \* ARABIC \s 1 ">
+        <w:r>
+          <w:rPr>
+            <w:noProof/>
+          </w:rPr>
+          <w:t>16</w:t>
+        </w:r>
+      </w:fldSimple>
       <w:r>
         <w:rPr>
           <w:lang w:val="en-US"/>
@@ -15202,45 +14862,25 @@
       <w:r>
         <w:t xml:space="preserve">Листинг </w:t>
       </w:r>
-      <w:r>
-        <w:fldChar w:fldCharType="begin"/>
-      </w:r>
-      <w:r>
-        <w:instrText xml:space="preserve"> STYLEREF 1 \s </w:instrText>
-      </w:r>
-      <w:r>
-        <w:fldChar w:fldCharType="separate"/>
-      </w:r>
-      <w:r>
-        <w:rPr>
-          <w:noProof/>
-        </w:rPr>
-        <w:t>3</w:t>
-      </w:r>
-      <w:r>
-        <w:fldChar w:fldCharType="end"/>
-      </w:r>
+      <w:fldSimple w:instr=" STYLEREF 1 \s ">
+        <w:r>
+          <w:rPr>
+            <w:noProof/>
+          </w:rPr>
+          <w:t>3</w:t>
+        </w:r>
+      </w:fldSimple>
       <w:r>
         <w:t>.</w:t>
       </w:r>
-      <w:r>
-        <w:fldChar w:fldCharType="begin"/>
-      </w:r>
-      <w:r>
-        <w:instrText xml:space="preserve"> SEQ Листинг \* ARABIC \s 1 </w:instrText>
-      </w:r>
-      <w:r>
-        <w:fldChar w:fldCharType="separate"/>
-      </w:r>
-      <w:r>
-        <w:rPr>
-          <w:noProof/>
-        </w:rPr>
-        <w:t>17</w:t>
-      </w:r>
-      <w:r>
-        <w:fldChar w:fldCharType="end"/>
-      </w:r>
+      <w:fldSimple w:instr=" SEQ Листинг \* ARABIC \s 1 ">
+        <w:r>
+          <w:rPr>
+            <w:noProof/>
+          </w:rPr>
+          <w:t>17</w:t>
+        </w:r>
+      </w:fldSimple>
       <w:r>
         <w:rPr>
           <w:lang w:val="en-US"/>
@@ -16138,45 +15778,25 @@
       <w:r>
         <w:t xml:space="preserve">Листинг </w:t>
       </w:r>
-      <w:r>
-        <w:fldChar w:fldCharType="begin"/>
-      </w:r>
-      <w:r>
-        <w:instrText xml:space="preserve"> STYLEREF 1 \s </w:instrText>
-      </w:r>
-      <w:r>
-        <w:fldChar w:fldCharType="separate"/>
-      </w:r>
-      <w:r>
-        <w:rPr>
-          <w:noProof/>
-        </w:rPr>
-        <w:t>3</w:t>
-      </w:r>
-      <w:r>
-        <w:fldChar w:fldCharType="end"/>
-      </w:r>
+      <w:fldSimple w:instr=" STYLEREF 1 \s ">
+        <w:r>
+          <w:rPr>
+            <w:noProof/>
+          </w:rPr>
+          <w:t>3</w:t>
+        </w:r>
+      </w:fldSimple>
       <w:r>
         <w:t>.</w:t>
       </w:r>
-      <w:r>
-        <w:fldChar w:fldCharType="begin"/>
-      </w:r>
-      <w:r>
-        <w:instrText xml:space="preserve"> SEQ Листинг \* ARABIC \s 1 </w:instrText>
-      </w:r>
-      <w:r>
-        <w:fldChar w:fldCharType="separate"/>
-      </w:r>
-      <w:r>
-        <w:rPr>
-          <w:noProof/>
-        </w:rPr>
-        <w:t>18</w:t>
-      </w:r>
-      <w:r>
-        <w:fldChar w:fldCharType="end"/>
-      </w:r>
+      <w:fldSimple w:instr=" SEQ Листинг \* ARABIC \s 1 ">
+        <w:r>
+          <w:rPr>
+            <w:noProof/>
+          </w:rPr>
+          <w:t>18</w:t>
+        </w:r>
+      </w:fldSimple>
       <w:r>
         <w:t xml:space="preserve">. </w:t>
       </w:r>
@@ -18204,45 +17824,25 @@
       <w:r>
         <w:t xml:space="preserve">Листинг </w:t>
       </w:r>
-      <w:r>
-        <w:fldChar w:fldCharType="begin"/>
-      </w:r>
-      <w:r>
-        <w:instrText xml:space="preserve"> STYLEREF 1 \s </w:instrText>
-      </w:r>
-      <w:r>
-        <w:fldChar w:fldCharType="separate"/>
-      </w:r>
-      <w:r>
-        <w:rPr>
-          <w:noProof/>
-        </w:rPr>
-        <w:t>3</w:t>
-      </w:r>
-      <w:r>
-        <w:fldChar w:fldCharType="end"/>
-      </w:r>
+      <w:fldSimple w:instr=" STYLEREF 1 \s ">
+        <w:r>
+          <w:rPr>
+            <w:noProof/>
+          </w:rPr>
+          <w:t>3</w:t>
+        </w:r>
+      </w:fldSimple>
       <w:r>
         <w:t>.</w:t>
       </w:r>
-      <w:r>
-        <w:fldChar w:fldCharType="begin"/>
-      </w:r>
-      <w:r>
-        <w:instrText xml:space="preserve"> SEQ Листинг \* ARABIC \s 1 </w:instrText>
-      </w:r>
-      <w:r>
-        <w:fldChar w:fldCharType="separate"/>
-      </w:r>
-      <w:r>
-        <w:rPr>
-          <w:noProof/>
-        </w:rPr>
-        <w:t>19</w:t>
-      </w:r>
-      <w:r>
-        <w:fldChar w:fldCharType="end"/>
-      </w:r>
+      <w:fldSimple w:instr=" SEQ Листинг \* ARABIC \s 1 ">
+        <w:r>
+          <w:rPr>
+            <w:noProof/>
+          </w:rPr>
+          <w:t>19</w:t>
+        </w:r>
+      </w:fldSimple>
       <w:r>
         <w:rPr>
           <w:lang w:val="en-US"/>
@@ -19734,45 +19334,25 @@
       <w:r>
         <w:t xml:space="preserve">Листинг </w:t>
       </w:r>
-      <w:r>
-        <w:fldChar w:fldCharType="begin"/>
-      </w:r>
-      <w:r>
-        <w:instrText xml:space="preserve"> STYLEREF 1 \s </w:instrText>
-      </w:r>
-      <w:r>
-        <w:fldChar w:fldCharType="separate"/>
-      </w:r>
-      <w:r>
-        <w:rPr>
-          <w:noProof/>
-        </w:rPr>
-        <w:t>3</w:t>
-      </w:r>
-      <w:r>
-        <w:fldChar w:fldCharType="end"/>
-      </w:r>
+      <w:fldSimple w:instr=" STYLEREF 1 \s ">
+        <w:r>
+          <w:rPr>
+            <w:noProof/>
+          </w:rPr>
+          <w:t>3</w:t>
+        </w:r>
+      </w:fldSimple>
       <w:r>
         <w:t>.</w:t>
       </w:r>
-      <w:r>
-        <w:fldChar w:fldCharType="begin"/>
-      </w:r>
-      <w:r>
-        <w:instrText xml:space="preserve"> SEQ Листинг \* ARABIC \s 1 </w:instrText>
-      </w:r>
-      <w:r>
-        <w:fldChar w:fldCharType="separate"/>
-      </w:r>
-      <w:r>
-        <w:rPr>
-          <w:noProof/>
-        </w:rPr>
-        <w:t>20</w:t>
-      </w:r>
-      <w:r>
-        <w:fldChar w:fldCharType="end"/>
-      </w:r>
+      <w:fldSimple w:instr=" SEQ Листинг \* ARABIC \s 1 ">
+        <w:r>
+          <w:rPr>
+            <w:noProof/>
+          </w:rPr>
+          <w:t>20</w:t>
+        </w:r>
+      </w:fldSimple>
       <w:r>
         <w:rPr>
           <w:lang w:val="en-US"/>
@@ -20464,45 +20044,25 @@
       <w:r>
         <w:t xml:space="preserve">Листинг </w:t>
       </w:r>
-      <w:r>
-        <w:fldChar w:fldCharType="begin"/>
-      </w:r>
-      <w:r>
-        <w:instrText xml:space="preserve"> STYLEREF 1 \s </w:instrText>
-      </w:r>
-      <w:r>
-        <w:fldChar w:fldCharType="separate"/>
-      </w:r>
-      <w:r>
-        <w:rPr>
-          <w:noProof/>
-        </w:rPr>
-        <w:t>3</w:t>
-      </w:r>
-      <w:r>
-        <w:fldChar w:fldCharType="end"/>
-      </w:r>
+      <w:fldSimple w:instr=" STYLEREF 1 \s ">
+        <w:r>
+          <w:rPr>
+            <w:noProof/>
+          </w:rPr>
+          <w:t>3</w:t>
+        </w:r>
+      </w:fldSimple>
       <w:r>
         <w:t>.</w:t>
       </w:r>
-      <w:r>
-        <w:fldChar w:fldCharType="begin"/>
-      </w:r>
-      <w:r>
-        <w:instrText xml:space="preserve"> SEQ Листинг \* ARABIC \s 1 </w:instrText>
-      </w:r>
-      <w:r>
-        <w:fldChar w:fldCharType="separate"/>
-      </w:r>
-      <w:r>
-        <w:rPr>
-          <w:noProof/>
-        </w:rPr>
-        <w:t>21</w:t>
-      </w:r>
-      <w:r>
-        <w:fldChar w:fldCharType="end"/>
-      </w:r>
+      <w:fldSimple w:instr=" SEQ Листинг \* ARABIC \s 1 ">
+        <w:r>
+          <w:rPr>
+            <w:noProof/>
+          </w:rPr>
+          <w:t>21</w:t>
+        </w:r>
+      </w:fldSimple>
       <w:r>
         <w:t xml:space="preserve">. </w:t>
       </w:r>
@@ -22593,7 +22153,7 @@
         <w:pStyle w:val="2"/>
         <w:ind w:left="1141"/>
       </w:pPr>
-      <w:bookmarkStart w:id="5" w:name="_Toc216791572"/>
+      <w:bookmarkStart w:id="5" w:name="_Toc216863599"/>
       <w:r>
         <w:lastRenderedPageBreak/>
         <w:t>Тестирование</w:t>
@@ -22648,45 +22208,25 @@
       <w:r>
         <w:t xml:space="preserve">Листинг </w:t>
       </w:r>
-      <w:r>
-        <w:fldChar w:fldCharType="begin"/>
-      </w:r>
-      <w:r>
-        <w:instrText xml:space="preserve"> STYLEREF 1 \s </w:instrText>
-      </w:r>
-      <w:r>
-        <w:fldChar w:fldCharType="separate"/>
-      </w:r>
-      <w:r>
-        <w:rPr>
-          <w:noProof/>
-        </w:rPr>
-        <w:t>3</w:t>
-      </w:r>
-      <w:r>
-        <w:fldChar w:fldCharType="end"/>
-      </w:r>
+      <w:fldSimple w:instr=" STYLEREF 1 \s ">
+        <w:r>
+          <w:rPr>
+            <w:noProof/>
+          </w:rPr>
+          <w:t>3</w:t>
+        </w:r>
+      </w:fldSimple>
       <w:r>
         <w:t>.</w:t>
       </w:r>
-      <w:r>
-        <w:fldChar w:fldCharType="begin"/>
-      </w:r>
-      <w:r>
-        <w:instrText xml:space="preserve"> SEQ Листинг \* ARABIC \s 1 </w:instrText>
-      </w:r>
-      <w:r>
-        <w:fldChar w:fldCharType="separate"/>
-      </w:r>
-      <w:r>
-        <w:rPr>
-          <w:noProof/>
-        </w:rPr>
-        <w:t>22</w:t>
-      </w:r>
-      <w:r>
-        <w:fldChar w:fldCharType="end"/>
-      </w:r>
+      <w:fldSimple w:instr=" SEQ Листинг \* ARABIC \s 1 ">
+        <w:r>
+          <w:rPr>
+            <w:noProof/>
+          </w:rPr>
+          <w:t>22</w:t>
+        </w:r>
+      </w:fldSimple>
       <w:r>
         <w:rPr>
           <w:lang w:val="en-US"/>
@@ -22833,45 +22373,25 @@
       <w:r>
         <w:t xml:space="preserve">Листинг </w:t>
       </w:r>
-      <w:r>
-        <w:fldChar w:fldCharType="begin"/>
-      </w:r>
-      <w:r>
-        <w:instrText xml:space="preserve"> STYLEREF 1 \s </w:instrText>
-      </w:r>
-      <w:r>
-        <w:fldChar w:fldCharType="separate"/>
-      </w:r>
-      <w:r>
-        <w:rPr>
-          <w:noProof/>
-        </w:rPr>
-        <w:t>3</w:t>
-      </w:r>
-      <w:r>
-        <w:fldChar w:fldCharType="end"/>
-      </w:r>
+      <w:fldSimple w:instr=" STYLEREF 1 \s ">
+        <w:r>
+          <w:rPr>
+            <w:noProof/>
+          </w:rPr>
+          <w:t>3</w:t>
+        </w:r>
+      </w:fldSimple>
       <w:r>
         <w:t>.</w:t>
       </w:r>
-      <w:r>
-        <w:fldChar w:fldCharType="begin"/>
-      </w:r>
-      <w:r>
-        <w:instrText xml:space="preserve"> SEQ Листинг \* ARABIC \s 1 </w:instrText>
-      </w:r>
-      <w:r>
-        <w:fldChar w:fldCharType="separate"/>
-      </w:r>
-      <w:r>
-        <w:rPr>
-          <w:noProof/>
-        </w:rPr>
-        <w:t>23</w:t>
-      </w:r>
-      <w:r>
-        <w:fldChar w:fldCharType="end"/>
-      </w:r>
+      <w:fldSimple w:instr=" SEQ Листинг \* ARABIC \s 1 ">
+        <w:r>
+          <w:rPr>
+            <w:noProof/>
+          </w:rPr>
+          <w:t>23</w:t>
+        </w:r>
+      </w:fldSimple>
       <w:r>
         <w:t xml:space="preserve">. </w:t>
       </w:r>
@@ -23756,45 +23276,25 @@
       <w:r>
         <w:t xml:space="preserve">Листинг </w:t>
       </w:r>
-      <w:r>
-        <w:fldChar w:fldCharType="begin"/>
-      </w:r>
-      <w:r>
-        <w:instrText xml:space="preserve"> STYLEREF 1 \s </w:instrText>
-      </w:r>
-      <w:r>
-        <w:fldChar w:fldCharType="separate"/>
-      </w:r>
-      <w:r>
-        <w:rPr>
-          <w:noProof/>
-        </w:rPr>
-        <w:t>3</w:t>
-      </w:r>
-      <w:r>
-        <w:fldChar w:fldCharType="end"/>
-      </w:r>
+      <w:fldSimple w:instr=" STYLEREF 1 \s ">
+        <w:r>
+          <w:rPr>
+            <w:noProof/>
+          </w:rPr>
+          <w:t>3</w:t>
+        </w:r>
+      </w:fldSimple>
       <w:r>
         <w:t>.</w:t>
       </w:r>
-      <w:r>
-        <w:fldChar w:fldCharType="begin"/>
-      </w:r>
-      <w:r>
-        <w:instrText xml:space="preserve"> SEQ Листинг \* ARABIC \s 1 </w:instrText>
-      </w:r>
-      <w:r>
-        <w:fldChar w:fldCharType="separate"/>
-      </w:r>
-      <w:r>
-        <w:rPr>
-          <w:noProof/>
-        </w:rPr>
-        <w:t>24</w:t>
-      </w:r>
-      <w:r>
-        <w:fldChar w:fldCharType="end"/>
-      </w:r>
+      <w:fldSimple w:instr=" SEQ Листинг \* ARABIC \s 1 ">
+        <w:r>
+          <w:rPr>
+            <w:noProof/>
+          </w:rPr>
+          <w:t>24</w:t>
+        </w:r>
+      </w:fldSimple>
       <w:r>
         <w:t xml:space="preserve">. </w:t>
       </w:r>
@@ -23995,45 +23495,25 @@
       <w:r>
         <w:t xml:space="preserve">Листинг </w:t>
       </w:r>
-      <w:r>
-        <w:fldChar w:fldCharType="begin"/>
-      </w:r>
-      <w:r>
-        <w:instrText xml:space="preserve"> STYLEREF 1 \s </w:instrText>
-      </w:r>
-      <w:r>
-        <w:fldChar w:fldCharType="separate"/>
-      </w:r>
-      <w:r>
-        <w:rPr>
-          <w:noProof/>
-        </w:rPr>
-        <w:t>3</w:t>
-      </w:r>
-      <w:r>
-        <w:fldChar w:fldCharType="end"/>
-      </w:r>
+      <w:fldSimple w:instr=" STYLEREF 1 \s ">
+        <w:r>
+          <w:rPr>
+            <w:noProof/>
+          </w:rPr>
+          <w:t>3</w:t>
+        </w:r>
+      </w:fldSimple>
       <w:r>
         <w:t>.</w:t>
       </w:r>
-      <w:r>
-        <w:fldChar w:fldCharType="begin"/>
-      </w:r>
-      <w:r>
-        <w:instrText xml:space="preserve"> SEQ Листинг \* ARABIC \s 1 </w:instrText>
-      </w:r>
-      <w:r>
-        <w:fldChar w:fldCharType="separate"/>
-      </w:r>
-      <w:r>
-        <w:rPr>
-          <w:noProof/>
-        </w:rPr>
-        <w:t>25</w:t>
-      </w:r>
-      <w:r>
-        <w:fldChar w:fldCharType="end"/>
-      </w:r>
+      <w:fldSimple w:instr=" SEQ Листинг \* ARABIC \s 1 ">
+        <w:r>
+          <w:rPr>
+            <w:noProof/>
+          </w:rPr>
+          <w:t>25</w:t>
+        </w:r>
+      </w:fldSimple>
       <w:r>
         <w:t>. Транслированный код второго теста.</w:t>
       </w:r>
@@ -24916,45 +24396,25 @@
       <w:r>
         <w:t xml:space="preserve">Листинг </w:t>
       </w:r>
-      <w:r>
-        <w:fldChar w:fldCharType="begin"/>
-      </w:r>
-      <w:r>
-        <w:instrText xml:space="preserve"> STYLEREF 1 \s </w:instrText>
-      </w:r>
-      <w:r>
-        <w:fldChar w:fldCharType="separate"/>
-      </w:r>
-      <w:r>
-        <w:rPr>
-          <w:noProof/>
-        </w:rPr>
-        <w:t>3</w:t>
-      </w:r>
-      <w:r>
-        <w:fldChar w:fldCharType="end"/>
-      </w:r>
+      <w:fldSimple w:instr=" STYLEREF 1 \s ">
+        <w:r>
+          <w:rPr>
+            <w:noProof/>
+          </w:rPr>
+          <w:t>3</w:t>
+        </w:r>
+      </w:fldSimple>
       <w:r>
         <w:t>.</w:t>
       </w:r>
-      <w:r>
-        <w:fldChar w:fldCharType="begin"/>
-      </w:r>
-      <w:r>
-        <w:instrText xml:space="preserve"> SEQ Листинг \* ARABIC \s 1 </w:instrText>
-      </w:r>
-      <w:r>
-        <w:fldChar w:fldCharType="separate"/>
-      </w:r>
-      <w:r>
-        <w:rPr>
-          <w:noProof/>
-        </w:rPr>
-        <w:t>26</w:t>
-      </w:r>
-      <w:r>
-        <w:fldChar w:fldCharType="end"/>
-      </w:r>
+      <w:fldSimple w:instr=" SEQ Листинг \* ARABIC \s 1 ">
+        <w:r>
+          <w:rPr>
+            <w:noProof/>
+          </w:rPr>
+          <w:t>26</w:t>
+        </w:r>
+      </w:fldSimple>
       <w:r>
         <w:rPr>
           <w:lang w:val="en-US"/>
@@ -25677,45 +25137,25 @@
       <w:r>
         <w:t xml:space="preserve">Листинг </w:t>
       </w:r>
-      <w:r>
-        <w:fldChar w:fldCharType="begin"/>
-      </w:r>
-      <w:r>
-        <w:instrText xml:space="preserve"> STYLEREF 1 \s </w:instrText>
-      </w:r>
-      <w:r>
-        <w:fldChar w:fldCharType="separate"/>
-      </w:r>
-      <w:r>
-        <w:rPr>
-          <w:noProof/>
-        </w:rPr>
-        <w:t>3</w:t>
-      </w:r>
-      <w:r>
-        <w:fldChar w:fldCharType="end"/>
-      </w:r>
+      <w:fldSimple w:instr=" STYLEREF 1 \s ">
+        <w:r>
+          <w:rPr>
+            <w:noProof/>
+          </w:rPr>
+          <w:t>3</w:t>
+        </w:r>
+      </w:fldSimple>
       <w:r>
         <w:t>.</w:t>
       </w:r>
-      <w:r>
-        <w:fldChar w:fldCharType="begin"/>
-      </w:r>
-      <w:r>
-        <w:instrText xml:space="preserve"> SEQ Листинг \* ARABIC \s 1 </w:instrText>
-      </w:r>
-      <w:r>
-        <w:fldChar w:fldCharType="separate"/>
-      </w:r>
-      <w:r>
-        <w:rPr>
-          <w:noProof/>
-        </w:rPr>
-        <w:t>27</w:t>
-      </w:r>
-      <w:r>
-        <w:fldChar w:fldCharType="end"/>
-      </w:r>
+      <w:fldSimple w:instr=" SEQ Листинг \* ARABIC \s 1 ">
+        <w:r>
+          <w:rPr>
+            <w:noProof/>
+          </w:rPr>
+          <w:t>27</w:t>
+        </w:r>
+      </w:fldSimple>
       <w:r>
         <w:t>. Код четвертого теста.</w:t>
       </w:r>
@@ -26402,45 +25842,25 @@
       <w:r>
         <w:t xml:space="preserve">Листинг </w:t>
       </w:r>
-      <w:r>
-        <w:fldChar w:fldCharType="begin"/>
-      </w:r>
-      <w:r>
-        <w:instrText xml:space="preserve"> STYLEREF 1 \s </w:instrText>
-      </w:r>
-      <w:r>
-        <w:fldChar w:fldCharType="separate"/>
-      </w:r>
-      <w:r>
-        <w:rPr>
-          <w:noProof/>
-        </w:rPr>
-        <w:t>3</w:t>
-      </w:r>
-      <w:r>
-        <w:fldChar w:fldCharType="end"/>
-      </w:r>
+      <w:fldSimple w:instr=" STYLEREF 1 \s ">
+        <w:r>
+          <w:rPr>
+            <w:noProof/>
+          </w:rPr>
+          <w:t>3</w:t>
+        </w:r>
+      </w:fldSimple>
       <w:r>
         <w:t>.</w:t>
       </w:r>
-      <w:r>
-        <w:fldChar w:fldCharType="begin"/>
-      </w:r>
-      <w:r>
-        <w:instrText xml:space="preserve"> SEQ Листинг \* ARABIC \s 1 </w:instrText>
-      </w:r>
-      <w:r>
-        <w:fldChar w:fldCharType="separate"/>
-      </w:r>
-      <w:r>
-        <w:rPr>
-          <w:noProof/>
-        </w:rPr>
-        <w:t>28</w:t>
-      </w:r>
-      <w:r>
-        <w:fldChar w:fldCharType="end"/>
-      </w:r>
+      <w:fldSimple w:instr=" SEQ Листинг \* ARABIC \s 1 ">
+        <w:r>
+          <w:rPr>
+            <w:noProof/>
+          </w:rPr>
+          <w:t>28</w:t>
+        </w:r>
+      </w:fldSimple>
       <w:r>
         <w:rPr>
           <w:lang w:val="en-US"/>
@@ -27059,45 +26479,25 @@
       <w:r>
         <w:t xml:space="preserve">Листинг </w:t>
       </w:r>
-      <w:r>
-        <w:fldChar w:fldCharType="begin"/>
-      </w:r>
-      <w:r>
-        <w:instrText xml:space="preserve"> STYLEREF 1 \s </w:instrText>
-      </w:r>
-      <w:r>
-        <w:fldChar w:fldCharType="separate"/>
-      </w:r>
-      <w:r>
-        <w:rPr>
-          <w:noProof/>
-        </w:rPr>
-        <w:t>3</w:t>
-      </w:r>
-      <w:r>
-        <w:fldChar w:fldCharType="end"/>
-      </w:r>
+      <w:fldSimple w:instr=" STYLEREF 1 \s ">
+        <w:r>
+          <w:rPr>
+            <w:noProof/>
+          </w:rPr>
+          <w:t>3</w:t>
+        </w:r>
+      </w:fldSimple>
       <w:r>
         <w:t>.</w:t>
       </w:r>
-      <w:r>
-        <w:fldChar w:fldCharType="begin"/>
-      </w:r>
-      <w:r>
-        <w:instrText xml:space="preserve"> SEQ Листинг \* ARABIC \s 1 </w:instrText>
-      </w:r>
-      <w:r>
-        <w:fldChar w:fldCharType="separate"/>
-      </w:r>
-      <w:r>
-        <w:rPr>
-          <w:noProof/>
-        </w:rPr>
-        <w:t>29</w:t>
-      </w:r>
-      <w:r>
-        <w:fldChar w:fldCharType="end"/>
-      </w:r>
+      <w:fldSimple w:instr=" SEQ Листинг \* ARABIC \s 1 ">
+        <w:r>
+          <w:rPr>
+            <w:noProof/>
+          </w:rPr>
+          <w:t>29</w:t>
+        </w:r>
+      </w:fldSimple>
       <w:r>
         <w:rPr>
           <w:lang w:val="en-US"/>
@@ -27902,45 +27302,25 @@
       <w:r>
         <w:t xml:space="preserve">Листинг </w:t>
       </w:r>
-      <w:r>
-        <w:fldChar w:fldCharType="begin"/>
-      </w:r>
-      <w:r>
-        <w:instrText xml:space="preserve"> STYLEREF 1 \s </w:instrText>
-      </w:r>
-      <w:r>
-        <w:fldChar w:fldCharType="separate"/>
-      </w:r>
-      <w:r>
-        <w:rPr>
-          <w:noProof/>
-        </w:rPr>
-        <w:t>3</w:t>
-      </w:r>
-      <w:r>
-        <w:fldChar w:fldCharType="end"/>
-      </w:r>
+      <w:fldSimple w:instr=" STYLEREF 1 \s ">
+        <w:r>
+          <w:rPr>
+            <w:noProof/>
+          </w:rPr>
+          <w:t>3</w:t>
+        </w:r>
+      </w:fldSimple>
       <w:r>
         <w:t>.</w:t>
       </w:r>
-      <w:r>
-        <w:fldChar w:fldCharType="begin"/>
-      </w:r>
-      <w:r>
-        <w:instrText xml:space="preserve"> SEQ Листинг \* ARABIC \s 1 </w:instrText>
-      </w:r>
-      <w:r>
-        <w:fldChar w:fldCharType="separate"/>
-      </w:r>
-      <w:r>
-        <w:rPr>
-          <w:noProof/>
-        </w:rPr>
-        <w:t>30</w:t>
-      </w:r>
-      <w:r>
-        <w:fldChar w:fldCharType="end"/>
-      </w:r>
+      <w:fldSimple w:instr=" SEQ Листинг \* ARABIC \s 1 ">
+        <w:r>
+          <w:rPr>
+            <w:noProof/>
+          </w:rPr>
+          <w:t>30</w:t>
+        </w:r>
+      </w:fldSimple>
       <w:r>
         <w:t>. Код седьмого теста.</w:t>
       </w:r>
@@ -28928,45 +28308,25 @@
       <w:r>
         <w:t xml:space="preserve">Листинг </w:t>
       </w:r>
-      <w:r>
-        <w:fldChar w:fldCharType="begin"/>
-      </w:r>
-      <w:r>
-        <w:instrText xml:space="preserve"> STYLEREF 1 \s </w:instrText>
-      </w:r>
-      <w:r>
-        <w:fldChar w:fldCharType="separate"/>
-      </w:r>
-      <w:r>
-        <w:rPr>
-          <w:noProof/>
-        </w:rPr>
-        <w:t>3</w:t>
-      </w:r>
-      <w:r>
-        <w:fldChar w:fldCharType="end"/>
-      </w:r>
+      <w:fldSimple w:instr=" STYLEREF 1 \s ">
+        <w:r>
+          <w:rPr>
+            <w:noProof/>
+          </w:rPr>
+          <w:t>3</w:t>
+        </w:r>
+      </w:fldSimple>
       <w:r>
         <w:t>.</w:t>
       </w:r>
-      <w:r>
-        <w:fldChar w:fldCharType="begin"/>
-      </w:r>
-      <w:r>
-        <w:instrText xml:space="preserve"> SEQ Листинг \* ARABIC \s 1 </w:instrText>
-      </w:r>
-      <w:r>
-        <w:fldChar w:fldCharType="separate"/>
-      </w:r>
-      <w:r>
-        <w:rPr>
-          <w:noProof/>
-        </w:rPr>
-        <w:t>31</w:t>
-      </w:r>
-      <w:r>
-        <w:fldChar w:fldCharType="end"/>
-      </w:r>
+      <w:fldSimple w:instr=" SEQ Листинг \* ARABIC \s 1 ">
+        <w:r>
+          <w:rPr>
+            <w:noProof/>
+          </w:rPr>
+          <w:t>31</w:t>
+        </w:r>
+      </w:fldSimple>
       <w:r>
         <w:t>. Код восьмого теста.</w:t>
       </w:r>
@@ -29896,45 +29256,25 @@
       <w:r>
         <w:t xml:space="preserve">Листинг </w:t>
       </w:r>
-      <w:r>
-        <w:fldChar w:fldCharType="begin"/>
-      </w:r>
-      <w:r>
-        <w:instrText xml:space="preserve"> STYLEREF 1 \s </w:instrText>
-      </w:r>
-      <w:r>
-        <w:fldChar w:fldCharType="separate"/>
-      </w:r>
-      <w:r>
-        <w:rPr>
-          <w:noProof/>
-        </w:rPr>
-        <w:t>3</w:t>
-      </w:r>
-      <w:r>
-        <w:fldChar w:fldCharType="end"/>
-      </w:r>
+      <w:fldSimple w:instr=" STYLEREF 1 \s ">
+        <w:r>
+          <w:rPr>
+            <w:noProof/>
+          </w:rPr>
+          <w:t>3</w:t>
+        </w:r>
+      </w:fldSimple>
       <w:r>
         <w:t>.</w:t>
       </w:r>
-      <w:r>
-        <w:fldChar w:fldCharType="begin"/>
-      </w:r>
-      <w:r>
-        <w:instrText xml:space="preserve"> SEQ Листинг \* ARABIC \s 1 </w:instrText>
-      </w:r>
-      <w:r>
-        <w:fldChar w:fldCharType="separate"/>
-      </w:r>
-      <w:r>
-        <w:rPr>
-          <w:noProof/>
-        </w:rPr>
-        <w:t>32</w:t>
-      </w:r>
-      <w:r>
-        <w:fldChar w:fldCharType="end"/>
-      </w:r>
+      <w:fldSimple w:instr=" SEQ Листинг \* ARABIC \s 1 ">
+        <w:r>
+          <w:rPr>
+            <w:noProof/>
+          </w:rPr>
+          <w:t>32</w:t>
+        </w:r>
+      </w:fldSimple>
       <w:r>
         <w:rPr>
           <w:lang w:val="en-US"/>
@@ -30618,45 +29958,25 @@
       <w:r>
         <w:t xml:space="preserve">Листинг </w:t>
       </w:r>
-      <w:r>
-        <w:fldChar w:fldCharType="begin"/>
-      </w:r>
-      <w:r>
-        <w:instrText xml:space="preserve"> STYLEREF 1 \s </w:instrText>
-      </w:r>
-      <w:r>
-        <w:fldChar w:fldCharType="separate"/>
-      </w:r>
-      <w:r>
-        <w:rPr>
-          <w:noProof/>
-        </w:rPr>
-        <w:t>3</w:t>
-      </w:r>
-      <w:r>
-        <w:fldChar w:fldCharType="end"/>
-      </w:r>
+      <w:fldSimple w:instr=" STYLEREF 1 \s ">
+        <w:r>
+          <w:rPr>
+            <w:noProof/>
+          </w:rPr>
+          <w:t>3</w:t>
+        </w:r>
+      </w:fldSimple>
       <w:r>
         <w:t>.</w:t>
       </w:r>
-      <w:r>
-        <w:fldChar w:fldCharType="begin"/>
-      </w:r>
-      <w:r>
-        <w:instrText xml:space="preserve"> SEQ Листинг \* ARABIC \s 1 </w:instrText>
-      </w:r>
-      <w:r>
-        <w:fldChar w:fldCharType="separate"/>
-      </w:r>
-      <w:r>
-        <w:rPr>
-          <w:noProof/>
-        </w:rPr>
-        <w:t>33</w:t>
-      </w:r>
-      <w:r>
-        <w:fldChar w:fldCharType="end"/>
-      </w:r>
+      <w:fldSimple w:instr=" SEQ Листинг \* ARABIC \s 1 ">
+        <w:r>
+          <w:rPr>
+            <w:noProof/>
+          </w:rPr>
+          <w:t>33</w:t>
+        </w:r>
+      </w:fldSimple>
       <w:r>
         <w:rPr>
           <w:lang w:val="en-US"/>
@@ -31441,45 +30761,25 @@
       <w:r>
         <w:t xml:space="preserve">Листинг </w:t>
       </w:r>
-      <w:r>
-        <w:fldChar w:fldCharType="begin"/>
-      </w:r>
-      <w:r>
-        <w:instrText xml:space="preserve"> STYLEREF 1 \s </w:instrText>
-      </w:r>
-      <w:r>
-        <w:fldChar w:fldCharType="separate"/>
-      </w:r>
-      <w:r>
-        <w:rPr>
-          <w:noProof/>
-        </w:rPr>
-        <w:t>3</w:t>
-      </w:r>
-      <w:r>
-        <w:fldChar w:fldCharType="end"/>
-      </w:r>
+      <w:fldSimple w:instr=" STYLEREF 1 \s ">
+        <w:r>
+          <w:rPr>
+            <w:noProof/>
+          </w:rPr>
+          <w:t>3</w:t>
+        </w:r>
+      </w:fldSimple>
       <w:r>
         <w:t>.</w:t>
       </w:r>
-      <w:r>
-        <w:fldChar w:fldCharType="begin"/>
-      </w:r>
-      <w:r>
-        <w:instrText xml:space="preserve"> SEQ Листинг \* ARABIC \s 1 </w:instrText>
-      </w:r>
-      <w:r>
-        <w:fldChar w:fldCharType="separate"/>
-      </w:r>
-      <w:r>
-        <w:rPr>
-          <w:noProof/>
-        </w:rPr>
-        <w:t>34</w:t>
-      </w:r>
-      <w:r>
-        <w:fldChar w:fldCharType="end"/>
-      </w:r>
+      <w:fldSimple w:instr=" SEQ Листинг \* ARABIC \s 1 ">
+        <w:r>
+          <w:rPr>
+            <w:noProof/>
+          </w:rPr>
+          <w:t>34</w:t>
+        </w:r>
+      </w:fldSimple>
       <w:r>
         <w:t>. Код одиннадцатого теста.</w:t>
       </w:r>
@@ -32175,11 +31475,17 @@
         <w:rPr>
           <w:lang w:bidi="ar-SA"/>
         </w:rPr>
-        <w:t>Последним тестом будет рекурсия</w:t>
-      </w:r>
-      <w:r>
-        <w:rPr>
-          <w:lang w:val="en-US" w:bidi="ar-SA"/>
+        <w:t>Следующим</w:t>
+      </w:r>
+      <w:r>
+        <w:rPr>
+          <w:lang w:bidi="ar-SA"/>
+        </w:rPr>
+        <w:t xml:space="preserve"> тестом будет рекурсия</w:t>
+      </w:r>
+      <w:r>
+        <w:rPr>
+          <w:lang w:bidi="ar-SA"/>
         </w:rPr>
         <w:t>:</w:t>
       </w:r>
@@ -32194,50 +31500,27 @@
         <w:lastRenderedPageBreak/>
         <w:t xml:space="preserve">Листинг </w:t>
       </w:r>
-      <w:r>
-        <w:fldChar w:fldCharType="begin"/>
-      </w:r>
-      <w:r>
-        <w:instrText xml:space="preserve"> STYLEREF 1 \s </w:instrText>
-      </w:r>
-      <w:r>
-        <w:fldChar w:fldCharType="separate"/>
-      </w:r>
-      <w:r>
-        <w:rPr>
-          <w:noProof/>
-        </w:rPr>
-        <w:t>3</w:t>
-      </w:r>
-      <w:r>
-        <w:fldChar w:fldCharType="end"/>
-      </w:r>
+      <w:fldSimple w:instr=" STYLEREF 1 \s ">
+        <w:r>
+          <w:rPr>
+            <w:noProof/>
+          </w:rPr>
+          <w:t>3</w:t>
+        </w:r>
+      </w:fldSimple>
       <w:r>
         <w:t>.</w:t>
       </w:r>
-      <w:r>
-        <w:fldChar w:fldCharType="begin"/>
-      </w:r>
-      <w:r>
-        <w:instrText xml:space="preserve"> SEQ Листинг \* ARABIC \s 1 </w:instrText>
-      </w:r>
-      <w:r>
-        <w:fldChar w:fldCharType="separate"/>
-      </w:r>
-      <w:r>
-        <w:rPr>
-          <w:noProof/>
-        </w:rPr>
-        <w:t>35</w:t>
-      </w:r>
-      <w:r>
-        <w:fldChar w:fldCharType="end"/>
-      </w:r>
-      <w:r>
-        <w:t>. Ко</w:t>
-      </w:r>
-      <w:r>
-        <w:t xml:space="preserve">д </w:t>
+      <w:fldSimple w:instr=" SEQ Листинг \* ARABIC \s 1 ">
+        <w:r>
+          <w:rPr>
+            <w:noProof/>
+          </w:rPr>
+          <w:t>35</w:t>
+        </w:r>
+      </w:fldSimple>
+      <w:r>
+        <w:t xml:space="preserve">. Код </w:t>
       </w:r>
       <w:r>
         <w:t>двенадцатого</w:t>
@@ -32801,20 +32084,1366 @@
         <w:rPr>
           <w:lang w:bidi="ar-SA"/>
         </w:rPr>
-        <w:t>Как можно заметить, все тесты прошли успешно</w:t>
-      </w:r>
-      <w:r>
-        <w:rPr>
-          <w:lang w:bidi="ar-SA"/>
-        </w:rPr>
-        <w:t>, что свидетельствует о правильности выполненной работы.</w:t>
+        <w:t>Все работает исправно в соответствии с ожиданиями.</w:t>
       </w:r>
     </w:p>
     <w:p>
       <w:pPr>
+        <w:spacing w:before="120"/>
+        <w:contextualSpacing/>
+        <w:rPr>
+          <w:lang w:bidi="ar-SA"/>
+        </w:rPr>
+      </w:pPr>
+      <w:r>
+        <w:rPr>
+          <w:lang w:bidi="ar-SA"/>
+        </w:rPr>
+        <w:t>В заключение</w:t>
+      </w:r>
+      <w:r>
+        <w:rPr>
+          <w:lang w:bidi="ar-SA"/>
+        </w:rPr>
+        <w:t xml:space="preserve"> необходимо выполнить тестирование массивов</w:t>
+      </w:r>
+      <w:r>
+        <w:rPr>
+          <w:lang w:bidi="ar-SA"/>
+        </w:rPr>
+        <w:t>:</w:t>
+      </w:r>
+    </w:p>
+    <w:p>
+      <w:pPr>
+        <w:pStyle w:val="a9"/>
+        <w:keepNext/>
+        <w:jc w:val="right"/>
+      </w:pPr>
+      <w:r>
+        <w:t xml:space="preserve">Листинг </w:t>
+      </w:r>
+      <w:fldSimple w:instr=" STYLEREF 1 \s ">
+        <w:r>
+          <w:rPr>
+            <w:noProof/>
+          </w:rPr>
+          <w:t>3</w:t>
+        </w:r>
+      </w:fldSimple>
+      <w:r>
+        <w:t>.</w:t>
+      </w:r>
+      <w:fldSimple w:instr=" SEQ Листинг \* ARABIC \s 1 ">
+        <w:r>
+          <w:rPr>
+            <w:noProof/>
+          </w:rPr>
+          <w:t>36</w:t>
+        </w:r>
+      </w:fldSimple>
+      <w:r>
+        <w:t>. Код тринадцатого теста.</w:t>
+      </w:r>
+    </w:p>
+    <w:tbl>
+      <w:tblPr>
+        <w:tblStyle w:val="af6"/>
+        <w:tblW w:w="0" w:type="auto"/>
+        <w:tblInd w:w="0" w:type="dxa"/>
+        <w:tblLook w:val="04A0" w:firstRow="1" w:lastRow="0" w:firstColumn="1" w:lastColumn="0" w:noHBand="0" w:noVBand="1"/>
+      </w:tblPr>
+      <w:tblGrid>
+        <w:gridCol w:w="9628"/>
+      </w:tblGrid>
+      <w:tr>
+        <w:tc>
+          <w:tcPr>
+            <w:tcW w:w="9628" w:type="dxa"/>
+          </w:tcPr>
+          <w:p>
+            <w:pPr>
+              <w:shd w:val="clear" w:color="auto" w:fill="FFFFFF"/>
+              <w:spacing w:after="0" w:line="240" w:lineRule="auto"/>
+              <w:ind w:firstLine="0"/>
+              <w:jc w:val="left"/>
+              <w:textAlignment w:val="auto"/>
+              <w:rPr>
+                <w:rFonts w:ascii="Courier New" w:eastAsia="Times New Roman" w:hAnsi="Courier New" w:cs="Courier New"/>
+                <w:color w:val="000000"/>
+                <w:sz w:val="20"/>
+                <w:lang w:val="en-US"/>
+              </w:rPr>
+            </w:pPr>
+            <w:r>
+              <w:rPr>
+                <w:rFonts w:ascii="Courier New" w:eastAsia="Times New Roman" w:hAnsi="Courier New" w:cs="Courier New"/>
+                <w:color w:val="000000"/>
+                <w:sz w:val="20"/>
+                <w:lang w:val="en-US"/>
+              </w:rPr>
+              <w:t>method test_arrays()</w:t>
+            </w:r>
+          </w:p>
+          <w:p>
+            <w:pPr>
+              <w:shd w:val="clear" w:color="auto" w:fill="FFFFFF"/>
+              <w:spacing w:after="0" w:line="240" w:lineRule="auto"/>
+              <w:ind w:firstLine="0"/>
+              <w:jc w:val="left"/>
+              <w:textAlignment w:val="auto"/>
+              <w:rPr>
+                <w:rFonts w:ascii="Courier New" w:eastAsia="Times New Roman" w:hAnsi="Courier New" w:cs="Courier New"/>
+                <w:color w:val="000000"/>
+                <w:sz w:val="20"/>
+                <w:lang w:val="en-US"/>
+              </w:rPr>
+            </w:pPr>
+            <w:r>
+              <w:rPr>
+                <w:rFonts w:ascii="Courier New" w:eastAsia="Times New Roman" w:hAnsi="Courier New" w:cs="Courier New"/>
+                <w:color w:val="000000"/>
+                <w:sz w:val="20"/>
+                <w:lang w:val="en-US"/>
+              </w:rPr>
+              <w:t xml:space="preserve">var byte_arr: array[] of byte; </w:t>
+            </w:r>
+          </w:p>
+          <w:p>
+            <w:pPr>
+              <w:shd w:val="clear" w:color="auto" w:fill="FFFFFF"/>
+              <w:spacing w:after="0" w:line="240" w:lineRule="auto"/>
+              <w:ind w:firstLine="0"/>
+              <w:jc w:val="left"/>
+              <w:textAlignment w:val="auto"/>
+              <w:rPr>
+                <w:rFonts w:ascii="Courier New" w:eastAsia="Times New Roman" w:hAnsi="Courier New" w:cs="Courier New"/>
+                <w:color w:val="000000"/>
+                <w:sz w:val="20"/>
+                <w:lang w:val="en-US"/>
+              </w:rPr>
+            </w:pPr>
+            <w:r>
+              <w:rPr>
+                <w:rFonts w:ascii="Courier New" w:eastAsia="Times New Roman" w:hAnsi="Courier New" w:cs="Courier New"/>
+                <w:color w:val="000000"/>
+                <w:sz w:val="20"/>
+                <w:lang w:val="en-US"/>
+              </w:rPr>
+              <w:t xml:space="preserve">    int_arr: array[] of int; </w:t>
+            </w:r>
+          </w:p>
+          <w:p>
+            <w:pPr>
+              <w:shd w:val="clear" w:color="auto" w:fill="FFFFFF"/>
+              <w:spacing w:after="0" w:line="240" w:lineRule="auto"/>
+              <w:ind w:firstLine="0"/>
+              <w:jc w:val="left"/>
+              <w:textAlignment w:val="auto"/>
+              <w:rPr>
+                <w:rFonts w:ascii="Courier New" w:eastAsia="Times New Roman" w:hAnsi="Courier New" w:cs="Courier New"/>
+                <w:color w:val="000000"/>
+                <w:sz w:val="20"/>
+                <w:lang w:val="en-US"/>
+              </w:rPr>
+            </w:pPr>
+            <w:r>
+              <w:rPr>
+                <w:rFonts w:ascii="Courier New" w:eastAsia="Times New Roman" w:hAnsi="Courier New" w:cs="Courier New"/>
+                <w:color w:val="000000"/>
+                <w:sz w:val="20"/>
+                <w:lang w:val="en-US"/>
+              </w:rPr>
+              <w:t xml:space="preserve">    long_arr: array[] of long; </w:t>
+            </w:r>
+          </w:p>
+          <w:p>
+            <w:pPr>
+              <w:shd w:val="clear" w:color="auto" w:fill="FFFFFF"/>
+              <w:spacing w:after="0" w:line="240" w:lineRule="auto"/>
+              <w:ind w:firstLine="0"/>
+              <w:jc w:val="left"/>
+              <w:textAlignment w:val="auto"/>
+              <w:rPr>
+                <w:rFonts w:ascii="Courier New" w:eastAsia="Times New Roman" w:hAnsi="Courier New" w:cs="Courier New"/>
+                <w:color w:val="000000"/>
+                <w:sz w:val="20"/>
+                <w:lang w:val="en-US"/>
+              </w:rPr>
+            </w:pPr>
+            <w:r>
+              <w:rPr>
+                <w:rFonts w:ascii="Courier New" w:eastAsia="Times New Roman" w:hAnsi="Courier New" w:cs="Courier New"/>
+                <w:color w:val="000000"/>
+                <w:sz w:val="20"/>
+                <w:lang w:val="en-US"/>
+              </w:rPr>
+              <w:t xml:space="preserve">    i: int;</w:t>
+            </w:r>
+          </w:p>
+          <w:p>
+            <w:pPr>
+              <w:shd w:val="clear" w:color="auto" w:fill="FFFFFF"/>
+              <w:spacing w:after="0" w:line="240" w:lineRule="auto"/>
+              <w:ind w:firstLine="0"/>
+              <w:jc w:val="left"/>
+              <w:textAlignment w:val="auto"/>
+              <w:rPr>
+                <w:rFonts w:ascii="Courier New" w:eastAsia="Times New Roman" w:hAnsi="Courier New" w:cs="Courier New"/>
+                <w:color w:val="000000"/>
+                <w:sz w:val="20"/>
+                <w:lang w:val="en-US"/>
+              </w:rPr>
+            </w:pPr>
+            <w:r>
+              <w:rPr>
+                <w:rFonts w:ascii="Courier New" w:eastAsia="Times New Roman" w:hAnsi="Courier New" w:cs="Courier New"/>
+                <w:color w:val="000000"/>
+                <w:sz w:val="20"/>
+                <w:lang w:val="en-US"/>
+              </w:rPr>
+              <w:t>begin</w:t>
+            </w:r>
+          </w:p>
+          <w:p>
+            <w:pPr>
+              <w:shd w:val="clear" w:color="auto" w:fill="FFFFFF"/>
+              <w:spacing w:after="0" w:line="240" w:lineRule="auto"/>
+              <w:ind w:firstLine="0"/>
+              <w:jc w:val="left"/>
+              <w:textAlignment w:val="auto"/>
+              <w:rPr>
+                <w:rFonts w:ascii="Courier New" w:eastAsia="Times New Roman" w:hAnsi="Courier New" w:cs="Courier New"/>
+                <w:color w:val="000000"/>
+                <w:sz w:val="20"/>
+                <w:lang w:val="en-US"/>
+              </w:rPr>
+            </w:pPr>
+            <w:r>
+              <w:rPr>
+                <w:rFonts w:ascii="Courier New" w:eastAsia="Times New Roman" w:hAnsi="Courier New" w:cs="Courier New"/>
+                <w:color w:val="000000"/>
+                <w:sz w:val="20"/>
+                <w:lang w:val="en-US"/>
+              </w:rPr>
+              <w:t xml:space="preserve">    byte_arr := byte(3);</w:t>
+            </w:r>
+          </w:p>
+          <w:p>
+            <w:pPr>
+              <w:shd w:val="clear" w:color="auto" w:fill="FFFFFF"/>
+              <w:spacing w:after="0" w:line="240" w:lineRule="auto"/>
+              <w:ind w:firstLine="0"/>
+              <w:jc w:val="left"/>
+              <w:textAlignment w:val="auto"/>
+              <w:rPr>
+                <w:rFonts w:ascii="Courier New" w:eastAsia="Times New Roman" w:hAnsi="Courier New" w:cs="Courier New"/>
+                <w:color w:val="000000"/>
+                <w:sz w:val="20"/>
+                <w:lang w:val="en-US"/>
+              </w:rPr>
+            </w:pPr>
+            <w:r>
+              <w:rPr>
+                <w:rFonts w:ascii="Courier New" w:eastAsia="Times New Roman" w:hAnsi="Courier New" w:cs="Courier New"/>
+                <w:color w:val="000000"/>
+                <w:sz w:val="20"/>
+                <w:lang w:val="en-US"/>
+              </w:rPr>
+              <w:t xml:space="preserve">    int_arr := int(3);</w:t>
+            </w:r>
+          </w:p>
+          <w:p>
+            <w:pPr>
+              <w:shd w:val="clear" w:color="auto" w:fill="FFFFFF"/>
+              <w:spacing w:after="0" w:line="240" w:lineRule="auto"/>
+              <w:ind w:firstLine="0"/>
+              <w:jc w:val="left"/>
+              <w:textAlignment w:val="auto"/>
+              <w:rPr>
+                <w:rFonts w:ascii="Courier New" w:eastAsia="Times New Roman" w:hAnsi="Courier New" w:cs="Courier New"/>
+                <w:color w:val="000000"/>
+                <w:sz w:val="20"/>
+                <w:lang w:val="en-US"/>
+              </w:rPr>
+            </w:pPr>
+            <w:r>
+              <w:rPr>
+                <w:rFonts w:ascii="Courier New" w:eastAsia="Times New Roman" w:hAnsi="Courier New" w:cs="Courier New"/>
+                <w:color w:val="000000"/>
+                <w:sz w:val="20"/>
+                <w:lang w:val="en-US"/>
+              </w:rPr>
+              <w:t xml:space="preserve">    long_arr := long(3);</w:t>
+            </w:r>
+          </w:p>
+          <w:p>
+            <w:pPr>
+              <w:shd w:val="clear" w:color="auto" w:fill="FFFFFF"/>
+              <w:spacing w:after="0" w:line="240" w:lineRule="auto"/>
+              <w:ind w:firstLine="0"/>
+              <w:jc w:val="left"/>
+              <w:textAlignment w:val="auto"/>
+              <w:rPr>
+                <w:rFonts w:ascii="Courier New" w:eastAsia="Times New Roman" w:hAnsi="Courier New" w:cs="Courier New"/>
+                <w:color w:val="000000"/>
+                <w:sz w:val="20"/>
+                <w:lang w:val="en-US"/>
+              </w:rPr>
+            </w:pPr>
+          </w:p>
+          <w:p>
+            <w:pPr>
+              <w:shd w:val="clear" w:color="auto" w:fill="FFFFFF"/>
+              <w:spacing w:after="0" w:line="240" w:lineRule="auto"/>
+              <w:ind w:firstLine="0"/>
+              <w:jc w:val="left"/>
+              <w:textAlignment w:val="auto"/>
+              <w:rPr>
+                <w:rFonts w:ascii="Courier New" w:eastAsia="Times New Roman" w:hAnsi="Courier New" w:cs="Courier New"/>
+                <w:color w:val="000000"/>
+                <w:sz w:val="20"/>
+                <w:lang w:val="en-US"/>
+              </w:rPr>
+            </w:pPr>
+            <w:r>
+              <w:rPr>
+                <w:rFonts w:ascii="Courier New" w:eastAsia="Times New Roman" w:hAnsi="Courier New" w:cs="Courier New"/>
+                <w:color w:val="000000"/>
+                <w:sz w:val="20"/>
+                <w:lang w:val="en-US"/>
+              </w:rPr>
+              <w:t xml:space="preserve">    byte_arr[0] := 1;</w:t>
+            </w:r>
+          </w:p>
+          <w:p>
+            <w:pPr>
+              <w:shd w:val="clear" w:color="auto" w:fill="FFFFFF"/>
+              <w:spacing w:after="0" w:line="240" w:lineRule="auto"/>
+              <w:ind w:firstLine="0"/>
+              <w:jc w:val="left"/>
+              <w:textAlignment w:val="auto"/>
+              <w:rPr>
+                <w:rFonts w:ascii="Courier New" w:eastAsia="Times New Roman" w:hAnsi="Courier New" w:cs="Courier New"/>
+                <w:color w:val="000000"/>
+                <w:sz w:val="20"/>
+                <w:lang w:val="en-US"/>
+              </w:rPr>
+            </w:pPr>
+            <w:r>
+              <w:rPr>
+                <w:rFonts w:ascii="Courier New" w:eastAsia="Times New Roman" w:hAnsi="Courier New" w:cs="Courier New"/>
+                <w:color w:val="000000"/>
+                <w:sz w:val="20"/>
+                <w:lang w:val="en-US"/>
+              </w:rPr>
+              <w:t xml:space="preserve">    byte_arr[1] := 2;</w:t>
+            </w:r>
+          </w:p>
+          <w:p>
+            <w:pPr>
+              <w:shd w:val="clear" w:color="auto" w:fill="FFFFFF"/>
+              <w:spacing w:after="0" w:line="240" w:lineRule="auto"/>
+              <w:ind w:firstLine="0"/>
+              <w:jc w:val="left"/>
+              <w:textAlignment w:val="auto"/>
+              <w:rPr>
+                <w:rFonts w:ascii="Courier New" w:eastAsia="Times New Roman" w:hAnsi="Courier New" w:cs="Courier New"/>
+                <w:color w:val="000000"/>
+                <w:sz w:val="20"/>
+                <w:lang w:val="en-US"/>
+              </w:rPr>
+            </w:pPr>
+            <w:r>
+              <w:rPr>
+                <w:rFonts w:ascii="Courier New" w:eastAsia="Times New Roman" w:hAnsi="Courier New" w:cs="Courier New"/>
+                <w:color w:val="000000"/>
+                <w:sz w:val="20"/>
+                <w:lang w:val="en-US"/>
+              </w:rPr>
+              <w:t xml:space="preserve">    byte_arr[2] := 3;</w:t>
+            </w:r>
+          </w:p>
+          <w:p>
+            <w:pPr>
+              <w:shd w:val="clear" w:color="auto" w:fill="FFFFFF"/>
+              <w:spacing w:after="0" w:line="240" w:lineRule="auto"/>
+              <w:ind w:firstLine="0"/>
+              <w:jc w:val="left"/>
+              <w:textAlignment w:val="auto"/>
+              <w:rPr>
+                <w:rFonts w:ascii="Courier New" w:eastAsia="Times New Roman" w:hAnsi="Courier New" w:cs="Courier New"/>
+                <w:color w:val="000000"/>
+                <w:sz w:val="20"/>
+                <w:lang w:val="en-US"/>
+              </w:rPr>
+            </w:pPr>
+          </w:p>
+          <w:p>
+            <w:pPr>
+              <w:shd w:val="clear" w:color="auto" w:fill="FFFFFF"/>
+              <w:spacing w:after="0" w:line="240" w:lineRule="auto"/>
+              <w:ind w:firstLine="0"/>
+              <w:jc w:val="left"/>
+              <w:textAlignment w:val="auto"/>
+              <w:rPr>
+                <w:rFonts w:ascii="Courier New" w:eastAsia="Times New Roman" w:hAnsi="Courier New" w:cs="Courier New"/>
+                <w:color w:val="000000"/>
+                <w:sz w:val="20"/>
+                <w:lang w:val="en-US"/>
+              </w:rPr>
+            </w:pPr>
+            <w:r>
+              <w:rPr>
+                <w:rFonts w:ascii="Courier New" w:eastAsia="Times New Roman" w:hAnsi="Courier New" w:cs="Courier New"/>
+                <w:color w:val="000000"/>
+                <w:sz w:val="20"/>
+                <w:lang w:val="en-US"/>
+              </w:rPr>
+              <w:t xml:space="preserve">    int_arr[0] := 100;</w:t>
+            </w:r>
+          </w:p>
+          <w:p>
+            <w:pPr>
+              <w:shd w:val="clear" w:color="auto" w:fill="FFFFFF"/>
+              <w:spacing w:after="0" w:line="240" w:lineRule="auto"/>
+              <w:ind w:firstLine="0"/>
+              <w:jc w:val="left"/>
+              <w:textAlignment w:val="auto"/>
+              <w:rPr>
+                <w:rFonts w:ascii="Courier New" w:eastAsia="Times New Roman" w:hAnsi="Courier New" w:cs="Courier New"/>
+                <w:color w:val="000000"/>
+                <w:sz w:val="20"/>
+                <w:lang w:val="en-US"/>
+              </w:rPr>
+            </w:pPr>
+            <w:r>
+              <w:rPr>
+                <w:rFonts w:ascii="Courier New" w:eastAsia="Times New Roman" w:hAnsi="Courier New" w:cs="Courier New"/>
+                <w:color w:val="000000"/>
+                <w:sz w:val="20"/>
+                <w:lang w:val="en-US"/>
+              </w:rPr>
+              <w:t xml:space="preserve">    int_arr[1] := 200;</w:t>
+            </w:r>
+          </w:p>
+          <w:p>
+            <w:pPr>
+              <w:shd w:val="clear" w:color="auto" w:fill="FFFFFF"/>
+              <w:spacing w:after="0" w:line="240" w:lineRule="auto"/>
+              <w:ind w:firstLine="0"/>
+              <w:jc w:val="left"/>
+              <w:textAlignment w:val="auto"/>
+              <w:rPr>
+                <w:rFonts w:ascii="Courier New" w:eastAsia="Times New Roman" w:hAnsi="Courier New" w:cs="Courier New"/>
+                <w:color w:val="000000"/>
+                <w:sz w:val="20"/>
+                <w:lang w:val="en-US"/>
+              </w:rPr>
+            </w:pPr>
+            <w:r>
+              <w:rPr>
+                <w:rFonts w:ascii="Courier New" w:eastAsia="Times New Roman" w:hAnsi="Courier New" w:cs="Courier New"/>
+                <w:color w:val="000000"/>
+                <w:sz w:val="20"/>
+                <w:lang w:val="en-US"/>
+              </w:rPr>
+              <w:t xml:space="preserve">    int_arr[2] := 300;</w:t>
+            </w:r>
+          </w:p>
+          <w:p>
+            <w:pPr>
+              <w:shd w:val="clear" w:color="auto" w:fill="FFFFFF"/>
+              <w:spacing w:after="0" w:line="240" w:lineRule="auto"/>
+              <w:ind w:firstLine="0"/>
+              <w:jc w:val="left"/>
+              <w:textAlignment w:val="auto"/>
+              <w:rPr>
+                <w:rFonts w:ascii="Courier New" w:eastAsia="Times New Roman" w:hAnsi="Courier New" w:cs="Courier New"/>
+                <w:color w:val="000000"/>
+                <w:sz w:val="20"/>
+                <w:lang w:val="en-US"/>
+              </w:rPr>
+            </w:pPr>
+          </w:p>
+          <w:p>
+            <w:pPr>
+              <w:shd w:val="clear" w:color="auto" w:fill="FFFFFF"/>
+              <w:spacing w:after="0" w:line="240" w:lineRule="auto"/>
+              <w:ind w:firstLine="0"/>
+              <w:jc w:val="left"/>
+              <w:textAlignment w:val="auto"/>
+              <w:rPr>
+                <w:rFonts w:ascii="Courier New" w:eastAsia="Times New Roman" w:hAnsi="Courier New" w:cs="Courier New"/>
+                <w:color w:val="000000"/>
+                <w:sz w:val="20"/>
+                <w:lang w:val="en-US"/>
+              </w:rPr>
+            </w:pPr>
+            <w:r>
+              <w:rPr>
+                <w:rFonts w:ascii="Courier New" w:eastAsia="Times New Roman" w:hAnsi="Courier New" w:cs="Courier New"/>
+                <w:color w:val="000000"/>
+                <w:sz w:val="20"/>
+                <w:lang w:val="en-US"/>
+              </w:rPr>
+              <w:t xml:space="preserve">    long_arr[0] := 1000;</w:t>
+            </w:r>
+          </w:p>
+          <w:p>
+            <w:pPr>
+              <w:shd w:val="clear" w:color="auto" w:fill="FFFFFF"/>
+              <w:spacing w:after="0" w:line="240" w:lineRule="auto"/>
+              <w:ind w:firstLine="0"/>
+              <w:jc w:val="left"/>
+              <w:textAlignment w:val="auto"/>
+              <w:rPr>
+                <w:rFonts w:ascii="Courier New" w:eastAsia="Times New Roman" w:hAnsi="Courier New" w:cs="Courier New"/>
+                <w:color w:val="000000"/>
+                <w:sz w:val="20"/>
+                <w:lang w:val="en-US"/>
+              </w:rPr>
+            </w:pPr>
+            <w:r>
+              <w:rPr>
+                <w:rFonts w:ascii="Courier New" w:eastAsia="Times New Roman" w:hAnsi="Courier New" w:cs="Courier New"/>
+                <w:color w:val="000000"/>
+                <w:sz w:val="20"/>
+                <w:lang w:val="en-US"/>
+              </w:rPr>
+              <w:t xml:space="preserve">    long_arr[1] := 2000;</w:t>
+            </w:r>
+          </w:p>
+          <w:p>
+            <w:pPr>
+              <w:shd w:val="clear" w:color="auto" w:fill="FFFFFF"/>
+              <w:spacing w:after="0" w:line="240" w:lineRule="auto"/>
+              <w:ind w:firstLine="0"/>
+              <w:jc w:val="left"/>
+              <w:textAlignment w:val="auto"/>
+              <w:rPr>
+                <w:rFonts w:ascii="Courier New" w:eastAsia="Times New Roman" w:hAnsi="Courier New" w:cs="Courier New"/>
+                <w:color w:val="000000"/>
+                <w:sz w:val="20"/>
+                <w:lang w:val="en-US"/>
+              </w:rPr>
+            </w:pPr>
+            <w:r>
+              <w:rPr>
+                <w:rFonts w:ascii="Courier New" w:eastAsia="Times New Roman" w:hAnsi="Courier New" w:cs="Courier New"/>
+                <w:color w:val="000000"/>
+                <w:sz w:val="20"/>
+                <w:lang w:val="en-US"/>
+              </w:rPr>
+              <w:t xml:space="preserve">    long_arr[2] := 3000;</w:t>
+            </w:r>
+          </w:p>
+          <w:p>
+            <w:pPr>
+              <w:shd w:val="clear" w:color="auto" w:fill="FFFFFF"/>
+              <w:spacing w:after="0" w:line="240" w:lineRule="auto"/>
+              <w:ind w:firstLine="0"/>
+              <w:jc w:val="left"/>
+              <w:textAlignment w:val="auto"/>
+              <w:rPr>
+                <w:rFonts w:ascii="Courier New" w:eastAsia="Times New Roman" w:hAnsi="Courier New" w:cs="Courier New"/>
+                <w:color w:val="000000"/>
+                <w:sz w:val="20"/>
+                <w:lang w:val="en-US"/>
+              </w:rPr>
+            </w:pPr>
+          </w:p>
+          <w:p>
+            <w:pPr>
+              <w:shd w:val="clear" w:color="auto" w:fill="FFFFFF"/>
+              <w:spacing w:after="0" w:line="240" w:lineRule="auto"/>
+              <w:ind w:firstLine="0"/>
+              <w:jc w:val="left"/>
+              <w:textAlignment w:val="auto"/>
+              <w:rPr>
+                <w:rFonts w:ascii="Courier New" w:eastAsia="Times New Roman" w:hAnsi="Courier New" w:cs="Courier New"/>
+                <w:color w:val="000000"/>
+                <w:sz w:val="20"/>
+                <w:lang w:val="en-US"/>
+              </w:rPr>
+            </w:pPr>
+            <w:r>
+              <w:rPr>
+                <w:rFonts w:ascii="Courier New" w:eastAsia="Times New Roman" w:hAnsi="Courier New" w:cs="Courier New"/>
+                <w:color w:val="000000"/>
+                <w:sz w:val="20"/>
+                <w:lang w:val="en-US"/>
+              </w:rPr>
+              <w:t xml:space="preserve">    i := 0;</w:t>
+            </w:r>
+          </w:p>
+          <w:p>
+            <w:pPr>
+              <w:shd w:val="clear" w:color="auto" w:fill="FFFFFF"/>
+              <w:spacing w:after="0" w:line="240" w:lineRule="auto"/>
+              <w:ind w:firstLine="0"/>
+              <w:jc w:val="left"/>
+              <w:textAlignment w:val="auto"/>
+              <w:rPr>
+                <w:rFonts w:ascii="Courier New" w:eastAsia="Times New Roman" w:hAnsi="Courier New" w:cs="Courier New"/>
+                <w:color w:val="000000"/>
+                <w:sz w:val="20"/>
+                <w:lang w:val="en-US"/>
+              </w:rPr>
+            </w:pPr>
+            <w:r>
+              <w:rPr>
+                <w:rFonts w:ascii="Courier New" w:eastAsia="Times New Roman" w:hAnsi="Courier New" w:cs="Courier New"/>
+                <w:color w:val="000000"/>
+                <w:sz w:val="20"/>
+                <w:lang w:val="en-US"/>
+              </w:rPr>
+              <w:t xml:space="preserve">    while i &lt; 3 do begin</w:t>
+            </w:r>
+          </w:p>
+          <w:p>
+            <w:pPr>
+              <w:shd w:val="clear" w:color="auto" w:fill="FFFFFF"/>
+              <w:spacing w:after="0" w:line="240" w:lineRule="auto"/>
+              <w:ind w:firstLine="0"/>
+              <w:jc w:val="left"/>
+              <w:textAlignment w:val="auto"/>
+              <w:rPr>
+                <w:rFonts w:ascii="Courier New" w:eastAsia="Times New Roman" w:hAnsi="Courier New" w:cs="Courier New"/>
+                <w:color w:val="000000"/>
+                <w:sz w:val="20"/>
+                <w:lang w:val="en-US"/>
+              </w:rPr>
+            </w:pPr>
+            <w:r>
+              <w:rPr>
+                <w:rFonts w:ascii="Courier New" w:eastAsia="Times New Roman" w:hAnsi="Courier New" w:cs="Courier New"/>
+                <w:color w:val="000000"/>
+                <w:sz w:val="20"/>
+                <w:lang w:val="en-US"/>
+              </w:rPr>
+              <w:t xml:space="preserve">        send_byte(byte_arr[i] + 48);</w:t>
+            </w:r>
+          </w:p>
+          <w:p>
+            <w:pPr>
+              <w:shd w:val="clear" w:color="auto" w:fill="FFFFFF"/>
+              <w:spacing w:after="0" w:line="240" w:lineRule="auto"/>
+              <w:ind w:firstLine="0"/>
+              <w:jc w:val="left"/>
+              <w:textAlignment w:val="auto"/>
+              <w:rPr>
+                <w:rFonts w:ascii="Courier New" w:eastAsia="Times New Roman" w:hAnsi="Courier New" w:cs="Courier New"/>
+                <w:color w:val="000000"/>
+                <w:sz w:val="20"/>
+                <w:lang w:val="en-US"/>
+              </w:rPr>
+            </w:pPr>
+            <w:r>
+              <w:rPr>
+                <w:rFonts w:ascii="Courier New" w:eastAsia="Times New Roman" w:hAnsi="Courier New" w:cs="Courier New"/>
+                <w:color w:val="000000"/>
+                <w:sz w:val="20"/>
+                <w:lang w:val="en-US"/>
+              </w:rPr>
+              <w:t xml:space="preserve">        i := i + 1;</w:t>
+            </w:r>
+          </w:p>
+          <w:p>
+            <w:pPr>
+              <w:shd w:val="clear" w:color="auto" w:fill="FFFFFF"/>
+              <w:spacing w:after="0" w:line="240" w:lineRule="auto"/>
+              <w:ind w:firstLine="0"/>
+              <w:jc w:val="left"/>
+              <w:textAlignment w:val="auto"/>
+              <w:rPr>
+                <w:rFonts w:ascii="Courier New" w:eastAsia="Times New Roman" w:hAnsi="Courier New" w:cs="Courier New"/>
+                <w:color w:val="000000"/>
+                <w:sz w:val="20"/>
+                <w:lang w:val="en-US"/>
+              </w:rPr>
+            </w:pPr>
+            <w:r>
+              <w:rPr>
+                <w:rFonts w:ascii="Courier New" w:eastAsia="Times New Roman" w:hAnsi="Courier New" w:cs="Courier New"/>
+                <w:color w:val="000000"/>
+                <w:sz w:val="20"/>
+                <w:lang w:val="en-US"/>
+              </w:rPr>
+              <w:t xml:space="preserve">    end;</w:t>
+            </w:r>
+          </w:p>
+          <w:p>
+            <w:pPr>
+              <w:shd w:val="clear" w:color="auto" w:fill="FFFFFF"/>
+              <w:spacing w:after="0" w:line="240" w:lineRule="auto"/>
+              <w:ind w:firstLine="0"/>
+              <w:jc w:val="left"/>
+              <w:textAlignment w:val="auto"/>
+              <w:rPr>
+                <w:rFonts w:ascii="Courier New" w:eastAsia="Times New Roman" w:hAnsi="Courier New" w:cs="Courier New"/>
+                <w:color w:val="000000"/>
+                <w:sz w:val="20"/>
+                <w:lang w:val="en-US"/>
+              </w:rPr>
+            </w:pPr>
+            <w:r>
+              <w:rPr>
+                <w:rFonts w:ascii="Courier New" w:eastAsia="Times New Roman" w:hAnsi="Courier New" w:cs="Courier New"/>
+                <w:color w:val="000000"/>
+                <w:sz w:val="20"/>
+                <w:lang w:val="en-US"/>
+              </w:rPr>
+              <w:t xml:space="preserve">    send_byte(0x0A);</w:t>
+            </w:r>
+          </w:p>
+          <w:p>
+            <w:pPr>
+              <w:shd w:val="clear" w:color="auto" w:fill="FFFFFF"/>
+              <w:spacing w:after="0" w:line="240" w:lineRule="auto"/>
+              <w:ind w:firstLine="0"/>
+              <w:jc w:val="left"/>
+              <w:textAlignment w:val="auto"/>
+              <w:rPr>
+                <w:rFonts w:ascii="Courier New" w:eastAsia="Times New Roman" w:hAnsi="Courier New" w:cs="Courier New"/>
+                <w:color w:val="000000"/>
+                <w:sz w:val="20"/>
+                <w:lang w:val="en-US"/>
+              </w:rPr>
+            </w:pPr>
+          </w:p>
+          <w:p>
+            <w:pPr>
+              <w:shd w:val="clear" w:color="auto" w:fill="FFFFFF"/>
+              <w:spacing w:after="0" w:line="240" w:lineRule="auto"/>
+              <w:ind w:firstLine="0"/>
+              <w:jc w:val="left"/>
+              <w:textAlignment w:val="auto"/>
+              <w:rPr>
+                <w:rFonts w:ascii="Courier New" w:eastAsia="Times New Roman" w:hAnsi="Courier New" w:cs="Courier New"/>
+                <w:color w:val="000000"/>
+                <w:sz w:val="20"/>
+                <w:lang w:val="en-US"/>
+              </w:rPr>
+            </w:pPr>
+            <w:r>
+              <w:rPr>
+                <w:rFonts w:ascii="Courier New" w:eastAsia="Times New Roman" w:hAnsi="Courier New" w:cs="Courier New"/>
+                <w:color w:val="000000"/>
+                <w:sz w:val="20"/>
+                <w:lang w:val="en-US"/>
+              </w:rPr>
+              <w:t xml:space="preserve">    i := 0;</w:t>
+            </w:r>
+          </w:p>
+          <w:p>
+            <w:pPr>
+              <w:shd w:val="clear" w:color="auto" w:fill="FFFFFF"/>
+              <w:spacing w:after="0" w:line="240" w:lineRule="auto"/>
+              <w:ind w:firstLine="0"/>
+              <w:jc w:val="left"/>
+              <w:textAlignment w:val="auto"/>
+              <w:rPr>
+                <w:rFonts w:ascii="Courier New" w:eastAsia="Times New Roman" w:hAnsi="Courier New" w:cs="Courier New"/>
+                <w:color w:val="000000"/>
+                <w:sz w:val="20"/>
+                <w:lang w:val="en-US"/>
+              </w:rPr>
+            </w:pPr>
+            <w:r>
+              <w:rPr>
+                <w:rFonts w:ascii="Courier New" w:eastAsia="Times New Roman" w:hAnsi="Courier New" w:cs="Courier New"/>
+                <w:color w:val="000000"/>
+                <w:sz w:val="20"/>
+                <w:lang w:val="en-US"/>
+              </w:rPr>
+              <w:t xml:space="preserve">    while i &lt; 3 do begin</w:t>
+            </w:r>
+          </w:p>
+          <w:p>
+            <w:pPr>
+              <w:shd w:val="clear" w:color="auto" w:fill="FFFFFF"/>
+              <w:spacing w:after="0" w:line="240" w:lineRule="auto"/>
+              <w:ind w:firstLine="0"/>
+              <w:jc w:val="left"/>
+              <w:textAlignment w:val="auto"/>
+              <w:rPr>
+                <w:rFonts w:ascii="Courier New" w:eastAsia="Times New Roman" w:hAnsi="Courier New" w:cs="Courier New"/>
+                <w:color w:val="000000"/>
+                <w:sz w:val="20"/>
+                <w:lang w:val="en-US"/>
+              </w:rPr>
+            </w:pPr>
+            <w:r>
+              <w:rPr>
+                <w:rFonts w:ascii="Courier New" w:eastAsia="Times New Roman" w:hAnsi="Courier New" w:cs="Courier New"/>
+                <w:color w:val="000000"/>
+                <w:sz w:val="20"/>
+                <w:lang w:val="en-US"/>
+              </w:rPr>
+              <w:t xml:space="preserve">        send_byte(int_to_byte((int_arr[i] / 100) + 48));</w:t>
+            </w:r>
+          </w:p>
+          <w:p>
+            <w:pPr>
+              <w:shd w:val="clear" w:color="auto" w:fill="FFFFFF"/>
+              <w:spacing w:after="0" w:line="240" w:lineRule="auto"/>
+              <w:ind w:firstLine="0"/>
+              <w:jc w:val="left"/>
+              <w:textAlignment w:val="auto"/>
+              <w:rPr>
+                <w:rFonts w:ascii="Courier New" w:eastAsia="Times New Roman" w:hAnsi="Courier New" w:cs="Courier New"/>
+                <w:color w:val="000000"/>
+                <w:sz w:val="20"/>
+                <w:lang w:val="en-US"/>
+              </w:rPr>
+            </w:pPr>
+            <w:r>
+              <w:rPr>
+                <w:rFonts w:ascii="Courier New" w:eastAsia="Times New Roman" w:hAnsi="Courier New" w:cs="Courier New"/>
+                <w:color w:val="000000"/>
+                <w:sz w:val="20"/>
+                <w:lang w:val="en-US"/>
+              </w:rPr>
+              <w:t xml:space="preserve">        </w:t>
+            </w:r>
+            <w:r>
+              <w:rPr>
+                <w:rFonts w:ascii="Courier New" w:eastAsia="Times New Roman" w:hAnsi="Courier New" w:cs="Courier New"/>
+                <w:color w:val="000000"/>
+                <w:sz w:val="20"/>
+                <w:lang w:val="en-US"/>
+              </w:rPr>
+              <w:t>i := i + 1;</w:t>
+            </w:r>
+          </w:p>
+          <w:p>
+            <w:pPr>
+              <w:shd w:val="clear" w:color="auto" w:fill="FFFFFF"/>
+              <w:spacing w:after="0" w:line="240" w:lineRule="auto"/>
+              <w:ind w:firstLine="0"/>
+              <w:jc w:val="left"/>
+              <w:textAlignment w:val="auto"/>
+              <w:rPr>
+                <w:rFonts w:ascii="Courier New" w:eastAsia="Times New Roman" w:hAnsi="Courier New" w:cs="Courier New"/>
+                <w:color w:val="000000"/>
+                <w:sz w:val="20"/>
+                <w:lang w:val="en-US"/>
+              </w:rPr>
+            </w:pPr>
+            <w:r>
+              <w:rPr>
+                <w:rFonts w:ascii="Courier New" w:eastAsia="Times New Roman" w:hAnsi="Courier New" w:cs="Courier New"/>
+                <w:color w:val="000000"/>
+                <w:sz w:val="20"/>
+                <w:lang w:val="en-US"/>
+              </w:rPr>
+              <w:t xml:space="preserve">    end;</w:t>
+            </w:r>
+          </w:p>
+          <w:p>
+            <w:pPr>
+              <w:shd w:val="clear" w:color="auto" w:fill="FFFFFF"/>
+              <w:spacing w:after="0" w:line="240" w:lineRule="auto"/>
+              <w:ind w:firstLine="0"/>
+              <w:jc w:val="left"/>
+              <w:textAlignment w:val="auto"/>
+              <w:rPr>
+                <w:rFonts w:ascii="Courier New" w:eastAsia="Times New Roman" w:hAnsi="Courier New" w:cs="Courier New"/>
+                <w:color w:val="000000"/>
+                <w:sz w:val="20"/>
+                <w:lang w:val="en-US"/>
+              </w:rPr>
+            </w:pPr>
+            <w:r>
+              <w:rPr>
+                <w:rFonts w:ascii="Courier New" w:eastAsia="Times New Roman" w:hAnsi="Courier New" w:cs="Courier New"/>
+                <w:color w:val="000000"/>
+                <w:sz w:val="20"/>
+                <w:lang w:val="en-US"/>
+              </w:rPr>
+              <w:t xml:space="preserve">    </w:t>
+            </w:r>
+            <w:r>
+              <w:rPr>
+                <w:rFonts w:ascii="Courier New" w:eastAsia="Times New Roman" w:hAnsi="Courier New" w:cs="Courier New"/>
+                <w:color w:val="000000"/>
+                <w:sz w:val="20"/>
+                <w:lang w:val="en-US"/>
+              </w:rPr>
+              <w:t>send_byte(0x0A);</w:t>
+            </w:r>
+          </w:p>
+          <w:p>
+            <w:pPr>
+              <w:shd w:val="clear" w:color="auto" w:fill="FFFFFF"/>
+              <w:spacing w:after="0" w:line="240" w:lineRule="auto"/>
+              <w:ind w:firstLine="0"/>
+              <w:jc w:val="left"/>
+              <w:textAlignment w:val="auto"/>
+              <w:rPr>
+                <w:rFonts w:ascii="Courier New" w:eastAsia="Times New Roman" w:hAnsi="Courier New" w:cs="Courier New"/>
+                <w:color w:val="000000"/>
+                <w:sz w:val="20"/>
+                <w:lang w:val="en-US"/>
+              </w:rPr>
+            </w:pPr>
+          </w:p>
+          <w:p>
+            <w:pPr>
+              <w:shd w:val="clear" w:color="auto" w:fill="FFFFFF"/>
+              <w:spacing w:after="0" w:line="240" w:lineRule="auto"/>
+              <w:ind w:firstLine="0"/>
+              <w:jc w:val="left"/>
+              <w:textAlignment w:val="auto"/>
+              <w:rPr>
+                <w:rFonts w:ascii="Courier New" w:eastAsia="Times New Roman" w:hAnsi="Courier New" w:cs="Courier New"/>
+                <w:color w:val="000000"/>
+                <w:sz w:val="20"/>
+                <w:lang w:val="en-US"/>
+              </w:rPr>
+            </w:pPr>
+            <w:r>
+              <w:rPr>
+                <w:rFonts w:ascii="Courier New" w:eastAsia="Times New Roman" w:hAnsi="Courier New" w:cs="Courier New"/>
+                <w:color w:val="000000"/>
+                <w:sz w:val="20"/>
+                <w:lang w:val="en-US"/>
+              </w:rPr>
+              <w:t xml:space="preserve">    i := 0;</w:t>
+            </w:r>
+          </w:p>
+          <w:p>
+            <w:pPr>
+              <w:shd w:val="clear" w:color="auto" w:fill="FFFFFF"/>
+              <w:spacing w:after="0" w:line="240" w:lineRule="auto"/>
+              <w:ind w:firstLine="0"/>
+              <w:jc w:val="left"/>
+              <w:textAlignment w:val="auto"/>
+              <w:rPr>
+                <w:rFonts w:ascii="Courier New" w:eastAsia="Times New Roman" w:hAnsi="Courier New" w:cs="Courier New"/>
+                <w:color w:val="000000"/>
+                <w:sz w:val="20"/>
+                <w:lang w:val="en-US"/>
+              </w:rPr>
+            </w:pPr>
+            <w:r>
+              <w:rPr>
+                <w:rFonts w:ascii="Courier New" w:eastAsia="Times New Roman" w:hAnsi="Courier New" w:cs="Courier New"/>
+                <w:color w:val="000000"/>
+                <w:sz w:val="20"/>
+                <w:lang w:val="en-US"/>
+              </w:rPr>
+              <w:t xml:space="preserve">    while i &lt; 3 do begin</w:t>
+            </w:r>
+          </w:p>
+          <w:p>
+            <w:pPr>
+              <w:shd w:val="clear" w:color="auto" w:fill="FFFFFF"/>
+              <w:spacing w:after="0" w:line="240" w:lineRule="auto"/>
+              <w:ind w:firstLine="0"/>
+              <w:jc w:val="left"/>
+              <w:textAlignment w:val="auto"/>
+              <w:rPr>
+                <w:rFonts w:ascii="Courier New" w:eastAsia="Times New Roman" w:hAnsi="Courier New" w:cs="Courier New"/>
+                <w:color w:val="000000"/>
+                <w:sz w:val="20"/>
+                <w:lang w:val="en-US"/>
+              </w:rPr>
+            </w:pPr>
+            <w:r>
+              <w:rPr>
+                <w:rFonts w:ascii="Courier New" w:eastAsia="Times New Roman" w:hAnsi="Courier New" w:cs="Courier New"/>
+                <w:color w:val="000000"/>
+                <w:sz w:val="20"/>
+                <w:lang w:val="en-US"/>
+              </w:rPr>
+              <w:t xml:space="preserve">        send_byte(int_to_byte((long_to_int(long_arr[i]) / 1000) + 48));</w:t>
+            </w:r>
+          </w:p>
+          <w:p>
+            <w:pPr>
+              <w:shd w:val="clear" w:color="auto" w:fill="FFFFFF"/>
+              <w:spacing w:after="0" w:line="240" w:lineRule="auto"/>
+              <w:ind w:firstLine="0"/>
+              <w:jc w:val="left"/>
+              <w:textAlignment w:val="auto"/>
+              <w:rPr>
+                <w:rFonts w:ascii="Courier New" w:eastAsia="Times New Roman" w:hAnsi="Courier New" w:cs="Courier New"/>
+                <w:color w:val="000000"/>
+                <w:sz w:val="20"/>
+                <w:lang w:val="en-US"/>
+              </w:rPr>
+            </w:pPr>
+            <w:r>
+              <w:rPr>
+                <w:rFonts w:ascii="Courier New" w:eastAsia="Times New Roman" w:hAnsi="Courier New" w:cs="Courier New"/>
+                <w:color w:val="000000"/>
+                <w:sz w:val="20"/>
+                <w:lang w:val="en-US"/>
+              </w:rPr>
+              <w:t xml:space="preserve">        i := i + 1;</w:t>
+            </w:r>
+          </w:p>
+          <w:p>
+            <w:pPr>
+              <w:shd w:val="clear" w:color="auto" w:fill="FFFFFF"/>
+              <w:spacing w:after="0" w:line="240" w:lineRule="auto"/>
+              <w:ind w:firstLine="0"/>
+              <w:jc w:val="left"/>
+              <w:textAlignment w:val="auto"/>
+              <w:rPr>
+                <w:rFonts w:ascii="Courier New" w:eastAsia="Times New Roman" w:hAnsi="Courier New" w:cs="Courier New"/>
+                <w:color w:val="000000"/>
+                <w:sz w:val="20"/>
+                <w:lang w:val="en-US"/>
+              </w:rPr>
+            </w:pPr>
+            <w:r>
+              <w:rPr>
+                <w:rFonts w:ascii="Courier New" w:eastAsia="Times New Roman" w:hAnsi="Courier New" w:cs="Courier New"/>
+                <w:color w:val="000000"/>
+                <w:sz w:val="20"/>
+                <w:lang w:val="en-US"/>
+              </w:rPr>
+              <w:t xml:space="preserve">    end;</w:t>
+            </w:r>
+          </w:p>
+          <w:p>
+            <w:pPr>
+              <w:shd w:val="clear" w:color="auto" w:fill="FFFFFF"/>
+              <w:spacing w:after="0" w:line="240" w:lineRule="auto"/>
+              <w:ind w:firstLine="0"/>
+              <w:jc w:val="left"/>
+              <w:textAlignment w:val="auto"/>
+              <w:rPr>
+                <w:rFonts w:ascii="Courier New" w:eastAsia="Times New Roman" w:hAnsi="Courier New" w:cs="Courier New"/>
+                <w:color w:val="000000"/>
+                <w:sz w:val="20"/>
+                <w:lang w:val="en-US"/>
+              </w:rPr>
+            </w:pPr>
+            <w:r>
+              <w:rPr>
+                <w:rFonts w:ascii="Courier New" w:eastAsia="Times New Roman" w:hAnsi="Courier New" w:cs="Courier New"/>
+                <w:color w:val="000000"/>
+                <w:sz w:val="20"/>
+                <w:lang w:val="en-US"/>
+              </w:rPr>
+              <w:t>end;</w:t>
+            </w:r>
+          </w:p>
+          <w:p>
+            <w:pPr>
+              <w:shd w:val="clear" w:color="auto" w:fill="FFFFFF"/>
+              <w:spacing w:after="0" w:line="240" w:lineRule="auto"/>
+              <w:ind w:firstLine="0"/>
+              <w:jc w:val="left"/>
+              <w:textAlignment w:val="auto"/>
+              <w:rPr>
+                <w:rFonts w:ascii="Courier New" w:eastAsia="Times New Roman" w:hAnsi="Courier New" w:cs="Courier New"/>
+                <w:color w:val="000000"/>
+                <w:sz w:val="20"/>
+                <w:lang w:val="en-US"/>
+              </w:rPr>
+            </w:pPr>
+          </w:p>
+          <w:p>
+            <w:pPr>
+              <w:shd w:val="clear" w:color="auto" w:fill="FFFFFF"/>
+              <w:spacing w:after="0" w:line="240" w:lineRule="auto"/>
+              <w:ind w:firstLine="0"/>
+              <w:jc w:val="left"/>
+              <w:textAlignment w:val="auto"/>
+              <w:rPr>
+                <w:rFonts w:ascii="Courier New" w:eastAsia="Times New Roman" w:hAnsi="Courier New" w:cs="Courier New"/>
+                <w:color w:val="000000"/>
+                <w:sz w:val="20"/>
+                <w:lang w:val="en-US"/>
+              </w:rPr>
+            </w:pPr>
+            <w:r>
+              <w:rPr>
+                <w:rFonts w:ascii="Courier New" w:eastAsia="Times New Roman" w:hAnsi="Courier New" w:cs="Courier New"/>
+                <w:color w:val="000000"/>
+                <w:sz w:val="20"/>
+                <w:lang w:val="en-US"/>
+              </w:rPr>
+              <w:t>method main()</w:t>
+            </w:r>
+          </w:p>
+          <w:p>
+            <w:pPr>
+              <w:shd w:val="clear" w:color="auto" w:fill="FFFFFF"/>
+              <w:spacing w:after="0" w:line="240" w:lineRule="auto"/>
+              <w:ind w:firstLine="0"/>
+              <w:jc w:val="left"/>
+              <w:textAlignment w:val="auto"/>
+              <w:rPr>
+                <w:rFonts w:ascii="Courier New" w:eastAsia="Times New Roman" w:hAnsi="Courier New" w:cs="Courier New"/>
+                <w:color w:val="000000"/>
+                <w:sz w:val="20"/>
+              </w:rPr>
+            </w:pPr>
+            <w:r>
+              <w:rPr>
+                <w:rFonts w:ascii="Courier New" w:eastAsia="Times New Roman" w:hAnsi="Courier New" w:cs="Courier New"/>
+                <w:color w:val="000000"/>
+                <w:sz w:val="20"/>
+              </w:rPr>
+              <w:t>begin</w:t>
+            </w:r>
+          </w:p>
+          <w:p>
+            <w:pPr>
+              <w:shd w:val="clear" w:color="auto" w:fill="FFFFFF"/>
+              <w:spacing w:after="0" w:line="240" w:lineRule="auto"/>
+              <w:ind w:firstLine="0"/>
+              <w:jc w:val="left"/>
+              <w:textAlignment w:val="auto"/>
+              <w:rPr>
+                <w:rFonts w:ascii="Courier New" w:eastAsia="Times New Roman" w:hAnsi="Courier New" w:cs="Courier New"/>
+                <w:color w:val="000000"/>
+                <w:sz w:val="20"/>
+              </w:rPr>
+            </w:pPr>
+            <w:r>
+              <w:rPr>
+                <w:rFonts w:ascii="Courier New" w:eastAsia="Times New Roman" w:hAnsi="Courier New" w:cs="Courier New"/>
+                <w:color w:val="000000"/>
+                <w:sz w:val="20"/>
+              </w:rPr>
+              <w:t xml:space="preserve">    test_arrays();</w:t>
+            </w:r>
+          </w:p>
+          <w:p>
+            <w:pPr>
+              <w:shd w:val="clear" w:color="auto" w:fill="FFFFFF"/>
+              <w:spacing w:after="0" w:line="240" w:lineRule="auto"/>
+              <w:ind w:firstLine="0"/>
+              <w:jc w:val="left"/>
+              <w:textAlignment w:val="auto"/>
+              <w:rPr>
+                <w:rFonts w:ascii="Courier New" w:eastAsia="Times New Roman" w:hAnsi="Courier New" w:cs="Courier New"/>
+                <w:color w:val="000000"/>
+                <w:sz w:val="20"/>
+              </w:rPr>
+            </w:pPr>
+            <w:r>
+              <w:rPr>
+                <w:rFonts w:ascii="Courier New" w:eastAsia="Times New Roman" w:hAnsi="Courier New" w:cs="Courier New"/>
+                <w:color w:val="000000"/>
+                <w:sz w:val="20"/>
+              </w:rPr>
+              <w:t>end;</w:t>
+            </w:r>
+          </w:p>
+        </w:tc>
+      </w:tr>
+    </w:tbl>
+    <w:p>
+      <w:pPr>
+        <w:spacing w:before="120" w:after="0"/>
+        <w:rPr>
+          <w:lang w:val="en-US" w:bidi="ar-SA"/>
+        </w:rPr>
+      </w:pPr>
+      <w:r>
+        <w:rPr>
+          <w:lang w:bidi="ar-SA"/>
+        </w:rPr>
+        <w:lastRenderedPageBreak/>
+        <w:t>Выполним запуск и проверим результаты</w:t>
+      </w:r>
+      <w:r>
+        <w:rPr>
+          <w:lang w:bidi="ar-SA"/>
+        </w:rPr>
+        <w:t>:</w:t>
+      </w:r>
+    </w:p>
+    <w:tbl>
+      <w:tblPr>
+        <w:tblStyle w:val="af6"/>
+        <w:tblW w:w="0" w:type="auto"/>
+        <w:tblInd w:w="0" w:type="dxa"/>
+        <w:tblLook w:val="04A0" w:firstRow="1" w:lastRow="0" w:firstColumn="1" w:lastColumn="0" w:noHBand="0" w:noVBand="1"/>
+      </w:tblPr>
+      <w:tblGrid>
+        <w:gridCol w:w="9628"/>
+      </w:tblGrid>
+      <w:tr>
+        <w:tc>
+          <w:tcPr>
+            <w:tcW w:w="9628" w:type="dxa"/>
+          </w:tcPr>
+          <w:p>
+            <w:pPr>
+              <w:shd w:val="clear" w:color="auto" w:fill="FFFFFF"/>
+              <w:spacing w:after="0" w:line="240" w:lineRule="auto"/>
+              <w:ind w:firstLine="0"/>
+              <w:jc w:val="left"/>
+              <w:textAlignment w:val="auto"/>
+              <w:rPr>
+                <w:rFonts w:ascii="Courier New" w:eastAsia="Times New Roman" w:hAnsi="Courier New" w:cs="Courier New"/>
+                <w:color w:val="000000"/>
+                <w:sz w:val="20"/>
+                <w:lang w:val="en-US"/>
+              </w:rPr>
+            </w:pPr>
+            <w:r>
+              <w:rPr>
+                <w:rFonts w:ascii="Courier New" w:eastAsia="Times New Roman" w:hAnsi="Courier New" w:cs="Courier New"/>
+                <w:color w:val="000000"/>
+                <w:sz w:val="20"/>
+                <w:lang w:val="en-US"/>
+              </w:rPr>
+              <w:t>Task ExecuteBinaryWithInput started with id 36388fb4-8393-4321-8044-ded14b1af5bd</w:t>
+            </w:r>
+          </w:p>
+          <w:p>
+            <w:pPr>
+              <w:shd w:val="clear" w:color="auto" w:fill="FFFFFF"/>
+              <w:spacing w:after="0" w:line="240" w:lineRule="auto"/>
+              <w:ind w:firstLine="0"/>
+              <w:jc w:val="left"/>
+              <w:textAlignment w:val="auto"/>
+              <w:rPr>
+                <w:rFonts w:ascii="Courier New" w:eastAsia="Times New Roman" w:hAnsi="Courier New" w:cs="Courier New"/>
+                <w:color w:val="000000"/>
+                <w:sz w:val="20"/>
+                <w:lang w:val="en-US"/>
+              </w:rPr>
+            </w:pPr>
+            <w:r>
+              <w:rPr>
+                <w:rFonts w:ascii="Courier New" w:eastAsia="Times New Roman" w:hAnsi="Courier New" w:cs="Courier New"/>
+                <w:color w:val="000000"/>
+                <w:sz w:val="20"/>
+                <w:lang w:val="en-US"/>
+              </w:rPr>
+              <w:t>Waiting for completion...</w:t>
+            </w:r>
+          </w:p>
+          <w:p>
+            <w:pPr>
+              <w:shd w:val="clear" w:color="auto" w:fill="FFFFFF"/>
+              <w:spacing w:after="0" w:line="240" w:lineRule="auto"/>
+              <w:ind w:firstLine="0"/>
+              <w:jc w:val="left"/>
+              <w:textAlignment w:val="auto"/>
+              <w:rPr>
+                <w:rFonts w:ascii="Courier New" w:eastAsia="Times New Roman" w:hAnsi="Courier New" w:cs="Courier New"/>
+                <w:color w:val="000000"/>
+                <w:sz w:val="20"/>
+                <w:lang w:val="en-US"/>
+              </w:rPr>
+            </w:pPr>
+            <w:r>
+              <w:rPr>
+                <w:rFonts w:ascii="Courier New" w:eastAsia="Times New Roman" w:hAnsi="Courier New" w:cs="Courier New"/>
+                <w:color w:val="000000"/>
+                <w:sz w:val="20"/>
+                <w:lang w:val="en-US"/>
+              </w:rPr>
+              <w:t xml:space="preserve">Here is task output interpreted with UTF8: </w:t>
+            </w:r>
+          </w:p>
+          <w:p>
+            <w:pPr>
+              <w:shd w:val="clear" w:color="auto" w:fill="FFFFFF"/>
+              <w:spacing w:after="0" w:line="240" w:lineRule="auto"/>
+              <w:ind w:firstLine="0"/>
+              <w:jc w:val="left"/>
+              <w:textAlignment w:val="auto"/>
+              <w:rPr>
+                <w:rFonts w:ascii="Courier New" w:eastAsia="Times New Roman" w:hAnsi="Courier New" w:cs="Courier New"/>
+                <w:color w:val="000000"/>
+                <w:sz w:val="20"/>
+              </w:rPr>
+            </w:pPr>
+            <w:r>
+              <w:rPr>
+                <w:rFonts w:ascii="Courier New" w:eastAsia="Times New Roman" w:hAnsi="Courier New" w:cs="Courier New"/>
+                <w:color w:val="000000"/>
+                <w:sz w:val="20"/>
+              </w:rPr>
+              <w:t>123</w:t>
+            </w:r>
+          </w:p>
+          <w:p>
+            <w:pPr>
+              <w:shd w:val="clear" w:color="auto" w:fill="FFFFFF"/>
+              <w:spacing w:after="0" w:line="240" w:lineRule="auto"/>
+              <w:ind w:firstLine="0"/>
+              <w:jc w:val="left"/>
+              <w:textAlignment w:val="auto"/>
+              <w:rPr>
+                <w:rFonts w:ascii="Courier New" w:eastAsia="Times New Roman" w:hAnsi="Courier New" w:cs="Courier New"/>
+                <w:color w:val="000000"/>
+                <w:sz w:val="20"/>
+              </w:rPr>
+            </w:pPr>
+            <w:r>
+              <w:rPr>
+                <w:rFonts w:ascii="Courier New" w:eastAsia="Times New Roman" w:hAnsi="Courier New" w:cs="Courier New"/>
+                <w:color w:val="000000"/>
+                <w:sz w:val="20"/>
+              </w:rPr>
+              <w:t>123</w:t>
+            </w:r>
+          </w:p>
+          <w:p>
+            <w:pPr>
+              <w:shd w:val="clear" w:color="auto" w:fill="FFFFFF"/>
+              <w:spacing w:after="0" w:line="240" w:lineRule="auto"/>
+              <w:ind w:firstLine="0"/>
+              <w:jc w:val="left"/>
+              <w:textAlignment w:val="auto"/>
+              <w:rPr>
+                <w:rFonts w:ascii="Courier New" w:eastAsia="Times New Roman" w:hAnsi="Courier New" w:cs="Courier New"/>
+                <w:color w:val="000000"/>
+                <w:sz w:val="20"/>
+                <w:lang w:val="en-US"/>
+              </w:rPr>
+            </w:pPr>
+            <w:r>
+              <w:rPr>
+                <w:rFonts w:ascii="Courier New" w:eastAsia="Times New Roman" w:hAnsi="Courier New" w:cs="Courier New"/>
+                <w:color w:val="000000"/>
+                <w:sz w:val="20"/>
+              </w:rPr>
+              <w:t>123</w:t>
+            </w:r>
+          </w:p>
+        </w:tc>
+      </w:tr>
+    </w:tbl>
+    <w:p>
+      <w:pPr>
+        <w:spacing w:before="120" w:after="0"/>
+        <w:rPr>
+          <w:lang w:bidi="ar-SA"/>
+        </w:rPr>
+      </w:pPr>
+      <w:r>
+        <w:rPr>
+          <w:lang w:bidi="ar-SA"/>
+        </w:rPr>
+        <w:t>Как можно заметить, все тесты прошли успешно</w:t>
+      </w:r>
+      <w:r>
+        <w:rPr>
+          <w:lang w:bidi="ar-SA"/>
+        </w:rPr>
+        <w:t>, что свидетельствует о правильности выполненной работы.</w:t>
+      </w:r>
+    </w:p>
+    <w:p>
+      <w:pPr>
         <w:pStyle w:val="1"/>
       </w:pPr>
-      <w:bookmarkStart w:id="6" w:name="_Toc216791573"/>
+      <w:bookmarkStart w:id="6" w:name="_Toc216863600"/>
       <w:r>
         <w:t>Вывод</w:t>
       </w:r>
@@ -32832,7 +33461,7 @@
       <w:pPr>
         <w:pStyle w:val="1"/>
       </w:pPr>
-      <w:bookmarkStart w:id="7" w:name="_Toc216791574"/>
+      <w:bookmarkStart w:id="7" w:name="_Toc216863601"/>
       <w:r>
         <w:t>Исходные файлы</w:t>
       </w:r>

</xml_diff>